<commit_message>
Finished questions till 7
The code is clean!
</commit_message>
<xml_diff>
--- a/Report.docx
+++ b/Report.docx
@@ -4474,6 +4474,376 @@
       </w:r>
     </w:p>
     <w:p>
+      <w:r>
+        <w:t>Code:</w:t>
+      </w:r>
+    </w:p>
+    <w:p>
+      <w:pPr>
+        <w:rPr>
+          <w:rFonts w:hint="cs"/>
+          <w:rtl/>
+          <w:lang w:bidi="ar-EG"/>
+        </w:rPr>
+      </w:pPr>
+      <w:r>
+        <w:rPr>
+          <w:noProof/>
+          <w:lang w:bidi="ar-EG"/>
+        </w:rPr>
+        <mc:AlternateContent>
+          <mc:Choice Requires="wps">
+            <w:drawing>
+              <wp:anchor distT="45720" distB="45720" distL="114300" distR="114300" simplePos="0" relativeHeight="251669504" behindDoc="0" locked="0" layoutInCell="1" allowOverlap="1" wp14:anchorId="70297FB4" wp14:editId="22DE1811">
+                <wp:simplePos x="0" y="0"/>
+                <wp:positionH relativeFrom="column">
+                  <wp:posOffset>574040</wp:posOffset>
+                </wp:positionH>
+                <wp:positionV relativeFrom="paragraph">
+                  <wp:posOffset>62865</wp:posOffset>
+                </wp:positionV>
+                <wp:extent cx="5013960" cy="609600"/>
+                <wp:effectExtent l="0" t="0" r="15240" b="19050"/>
+                <wp:wrapSquare wrapText="bothSides"/>
+                <wp:docPr id="11" name="Text Box 2"/>
+                <wp:cNvGraphicFramePr>
+                  <a:graphicFrameLocks xmlns:a="http://schemas.openxmlformats.org/drawingml/2006/main"/>
+                </wp:cNvGraphicFramePr>
+                <a:graphic xmlns:a="http://schemas.openxmlformats.org/drawingml/2006/main">
+                  <a:graphicData uri="http://schemas.microsoft.com/office/word/2010/wordprocessingShape">
+                    <wps:wsp>
+                      <wps:cNvSpPr txBox="1">
+                        <a:spLocks noChangeArrowheads="1"/>
+                      </wps:cNvSpPr>
+                      <wps:spPr bwMode="auto">
+                        <a:xfrm>
+                          <a:off x="0" y="0"/>
+                          <a:ext cx="5013960" cy="609600"/>
+                        </a:xfrm>
+                        <a:prstGeom prst="rect">
+                          <a:avLst/>
+                        </a:prstGeom>
+                        <a:solidFill>
+                          <a:srgbClr val="FFFFFF"/>
+                        </a:solidFill>
+                        <a:ln w="9525">
+                          <a:solidFill>
+                            <a:srgbClr val="000000"/>
+                          </a:solidFill>
+                          <a:miter lim="800000"/>
+                          <a:headEnd/>
+                          <a:tailEnd/>
+                        </a:ln>
+                      </wps:spPr>
+                      <wps:txbx>
+                        <w:txbxContent>
+                          <w:p>
+                            <w:pPr>
+                              <w:autoSpaceDE w:val="0"/>
+                              <w:autoSpaceDN w:val="0"/>
+                              <w:adjustRightInd w:val="0"/>
+                              <w:spacing w:after="0" w:line="240" w:lineRule="auto"/>
+                              <w:rPr>
+                                <w:rFonts w:ascii="Courier New" w:hAnsi="Courier New" w:cs="Courier New"/>
+                                <w:sz w:val="20"/>
+                                <w:szCs w:val="20"/>
+                              </w:rPr>
+                            </w:pPr>
+                            <w:r>
+                              <w:rPr>
+                                <w:rFonts w:ascii="Courier New" w:hAnsi="Courier New" w:cs="Courier New"/>
+                                <w:color w:val="028009"/>
+                                <w:sz w:val="20"/>
+                                <w:szCs w:val="20"/>
+                              </w:rPr>
+                              <w:t>%--------Q4-------- Step Response of T(s) (Closed-Loop)</w:t>
+                            </w:r>
+                          </w:p>
+                          <w:p>
+                            <w:pPr>
+                              <w:autoSpaceDE w:val="0"/>
+                              <w:autoSpaceDN w:val="0"/>
+                              <w:adjustRightInd w:val="0"/>
+                              <w:spacing w:after="0" w:line="240" w:lineRule="auto"/>
+                              <w:rPr>
+                                <w:rFonts w:ascii="Courier New" w:hAnsi="Courier New" w:cs="Courier New"/>
+                                <w:sz w:val="20"/>
+                                <w:szCs w:val="20"/>
+                              </w:rPr>
+                            </w:pPr>
+                            <w:r>
+                              <w:rPr>
+                                <w:rFonts w:ascii="Courier New" w:hAnsi="Courier New" w:cs="Courier New"/>
+                                <w:color w:val="028009"/>
+                                <w:sz w:val="20"/>
+                                <w:szCs w:val="20"/>
+                              </w:rPr>
+                              <w:t>% Plot step response of T(s)</w:t>
+                            </w:r>
+                          </w:p>
+                          <w:p>
+                            <w:pPr>
+                              <w:autoSpaceDE w:val="0"/>
+                              <w:autoSpaceDN w:val="0"/>
+                              <w:adjustRightInd w:val="0"/>
+                              <w:spacing w:after="0" w:line="240" w:lineRule="auto"/>
+                              <w:rPr>
+                                <w:rFonts w:ascii="Courier New" w:hAnsi="Courier New" w:cs="Courier New"/>
+                                <w:sz w:val="20"/>
+                                <w:szCs w:val="20"/>
+                              </w:rPr>
+                            </w:pPr>
+                            <w:proofErr w:type="spellStart"/>
+                            <w:r>
+                              <w:rPr>
+                                <w:rFonts w:ascii="Courier New" w:hAnsi="Courier New" w:cs="Courier New"/>
+                                <w:color w:val="000000"/>
+                                <w:sz w:val="20"/>
+                                <w:szCs w:val="20"/>
+                              </w:rPr>
+                              <w:t>draw_</w:t>
+                            </w:r>
+                            <w:proofErr w:type="gramStart"/>
+                            <w:r>
+                              <w:rPr>
+                                <w:rFonts w:ascii="Courier New" w:hAnsi="Courier New" w:cs="Courier New"/>
+                                <w:color w:val="000000"/>
+                                <w:sz w:val="20"/>
+                                <w:szCs w:val="20"/>
+                              </w:rPr>
+                              <w:t>step</w:t>
+                            </w:r>
+                            <w:proofErr w:type="spellEnd"/>
+                            <w:r>
+                              <w:rPr>
+                                <w:rFonts w:ascii="Courier New" w:hAnsi="Courier New" w:cs="Courier New"/>
+                                <w:color w:val="000000"/>
+                                <w:sz w:val="20"/>
+                                <w:szCs w:val="20"/>
+                              </w:rPr>
+                              <w:t>(</w:t>
+                            </w:r>
+                            <w:proofErr w:type="spellStart"/>
+                            <w:proofErr w:type="gramEnd"/>
+                            <w:r>
+                              <w:rPr>
+                                <w:rFonts w:ascii="Courier New" w:hAnsi="Courier New" w:cs="Courier New"/>
+                                <w:color w:val="000000"/>
+                                <w:sz w:val="20"/>
+                                <w:szCs w:val="20"/>
+                              </w:rPr>
+                              <w:t>T_feedback</w:t>
+                            </w:r>
+                            <w:proofErr w:type="spellEnd"/>
+                            <w:r>
+                              <w:rPr>
+                                <w:rFonts w:ascii="Courier New" w:hAnsi="Courier New" w:cs="Courier New"/>
+                                <w:color w:val="000000"/>
+                                <w:sz w:val="20"/>
+                                <w:szCs w:val="20"/>
+                              </w:rPr>
+                              <w:t xml:space="preserve">, </w:t>
+                            </w:r>
+                            <w:r>
+                              <w:rPr>
+                                <w:rFonts w:ascii="Courier New" w:hAnsi="Courier New" w:cs="Courier New"/>
+                                <w:color w:val="AA04F9"/>
+                                <w:sz w:val="20"/>
+                                <w:szCs w:val="20"/>
+                              </w:rPr>
+                              <w:t>'Closed-Loop System T(s)'</w:t>
+                            </w:r>
+                            <w:r>
+                              <w:rPr>
+                                <w:rFonts w:ascii="Courier New" w:hAnsi="Courier New" w:cs="Courier New"/>
+                                <w:color w:val="000000"/>
+                                <w:sz w:val="20"/>
+                                <w:szCs w:val="20"/>
+                              </w:rPr>
+                              <w:t>);</w:t>
+                            </w:r>
+                          </w:p>
+                          <w:p>
+                            <w:pPr>
+                              <w:rPr>
+                                <w:sz w:val="20"/>
+                                <w:szCs w:val="20"/>
+                              </w:rPr>
+                            </w:pPr>
+                          </w:p>
+                        </w:txbxContent>
+                      </wps:txbx>
+                      <wps:bodyPr rot="0" vert="horz" wrap="square" lIns="91440" tIns="45720" rIns="91440" bIns="45720" anchor="t" anchorCtr="0">
+                        <a:noAutofit/>
+                      </wps:bodyPr>
+                    </wps:wsp>
+                  </a:graphicData>
+                </a:graphic>
+                <wp14:sizeRelH relativeFrom="margin">
+                  <wp14:pctWidth>0</wp14:pctWidth>
+                </wp14:sizeRelH>
+                <wp14:sizeRelV relativeFrom="margin">
+                  <wp14:pctHeight>0</wp14:pctHeight>
+                </wp14:sizeRelV>
+              </wp:anchor>
+            </w:drawing>
+          </mc:Choice>
+          <mc:Fallback>
+            <w:pict>
+              <v:shape w14:anchorId="70297FB4" id="_x0000_s1029" type="#_x0000_t202" style="position:absolute;margin-left:45.2pt;margin-top:4.95pt;width:394.8pt;height:48pt;z-index:251669504;visibility:visible;mso-wrap-style:square;mso-width-percent:0;mso-height-percent:0;mso-wrap-distance-left:9pt;mso-wrap-distance-top:3.6pt;mso-wrap-distance-right:9pt;mso-wrap-distance-bottom:3.6pt;mso-position-horizontal:absolute;mso-position-horizontal-relative:text;mso-position-vertical:absolute;mso-position-vertical-relative:text;mso-width-percent:0;mso-height-percent:0;mso-width-relative:margin;mso-height-relative:margin;v-text-anchor:top" o:gfxdata="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">
+                <v:textbox>
+                  <w:txbxContent>
+                    <w:p>
+                      <w:pPr>
+                        <w:autoSpaceDE w:val="0"/>
+                        <w:autoSpaceDN w:val="0"/>
+                        <w:adjustRightInd w:val="0"/>
+                        <w:spacing w:after="0" w:line="240" w:lineRule="auto"/>
+                        <w:rPr>
+                          <w:rFonts w:ascii="Courier New" w:hAnsi="Courier New" w:cs="Courier New"/>
+                          <w:sz w:val="20"/>
+                          <w:szCs w:val="20"/>
+                        </w:rPr>
+                      </w:pPr>
+                      <w:r>
+                        <w:rPr>
+                          <w:rFonts w:ascii="Courier New" w:hAnsi="Courier New" w:cs="Courier New"/>
+                          <w:color w:val="028009"/>
+                          <w:sz w:val="20"/>
+                          <w:szCs w:val="20"/>
+                        </w:rPr>
+                        <w:t>%--------Q4-------- Step Response of T(s) (Closed-Loop)</w:t>
+                      </w:r>
+                    </w:p>
+                    <w:p>
+                      <w:pPr>
+                        <w:autoSpaceDE w:val="0"/>
+                        <w:autoSpaceDN w:val="0"/>
+                        <w:adjustRightInd w:val="0"/>
+                        <w:spacing w:after="0" w:line="240" w:lineRule="auto"/>
+                        <w:rPr>
+                          <w:rFonts w:ascii="Courier New" w:hAnsi="Courier New" w:cs="Courier New"/>
+                          <w:sz w:val="20"/>
+                          <w:szCs w:val="20"/>
+                        </w:rPr>
+                      </w:pPr>
+                      <w:r>
+                        <w:rPr>
+                          <w:rFonts w:ascii="Courier New" w:hAnsi="Courier New" w:cs="Courier New"/>
+                          <w:color w:val="028009"/>
+                          <w:sz w:val="20"/>
+                          <w:szCs w:val="20"/>
+                        </w:rPr>
+                        <w:t>% Plot step response of T(s)</w:t>
+                      </w:r>
+                    </w:p>
+                    <w:p>
+                      <w:pPr>
+                        <w:autoSpaceDE w:val="0"/>
+                        <w:autoSpaceDN w:val="0"/>
+                        <w:adjustRightInd w:val="0"/>
+                        <w:spacing w:after="0" w:line="240" w:lineRule="auto"/>
+                        <w:rPr>
+                          <w:rFonts w:ascii="Courier New" w:hAnsi="Courier New" w:cs="Courier New"/>
+                          <w:sz w:val="20"/>
+                          <w:szCs w:val="20"/>
+                        </w:rPr>
+                      </w:pPr>
+                      <w:proofErr w:type="spellStart"/>
+                      <w:r>
+                        <w:rPr>
+                          <w:rFonts w:ascii="Courier New" w:hAnsi="Courier New" w:cs="Courier New"/>
+                          <w:color w:val="000000"/>
+                          <w:sz w:val="20"/>
+                          <w:szCs w:val="20"/>
+                        </w:rPr>
+                        <w:t>draw_</w:t>
+                      </w:r>
+                      <w:proofErr w:type="gramStart"/>
+                      <w:r>
+                        <w:rPr>
+                          <w:rFonts w:ascii="Courier New" w:hAnsi="Courier New" w:cs="Courier New"/>
+                          <w:color w:val="000000"/>
+                          <w:sz w:val="20"/>
+                          <w:szCs w:val="20"/>
+                        </w:rPr>
+                        <w:t>step</w:t>
+                      </w:r>
+                      <w:proofErr w:type="spellEnd"/>
+                      <w:r>
+                        <w:rPr>
+                          <w:rFonts w:ascii="Courier New" w:hAnsi="Courier New" w:cs="Courier New"/>
+                          <w:color w:val="000000"/>
+                          <w:sz w:val="20"/>
+                          <w:szCs w:val="20"/>
+                        </w:rPr>
+                        <w:t>(</w:t>
+                      </w:r>
+                      <w:proofErr w:type="spellStart"/>
+                      <w:proofErr w:type="gramEnd"/>
+                      <w:r>
+                        <w:rPr>
+                          <w:rFonts w:ascii="Courier New" w:hAnsi="Courier New" w:cs="Courier New"/>
+                          <w:color w:val="000000"/>
+                          <w:sz w:val="20"/>
+                          <w:szCs w:val="20"/>
+                        </w:rPr>
+                        <w:t>T_feedback</w:t>
+                      </w:r>
+                      <w:proofErr w:type="spellEnd"/>
+                      <w:r>
+                        <w:rPr>
+                          <w:rFonts w:ascii="Courier New" w:hAnsi="Courier New" w:cs="Courier New"/>
+                          <w:color w:val="000000"/>
+                          <w:sz w:val="20"/>
+                          <w:szCs w:val="20"/>
+                        </w:rPr>
+                        <w:t xml:space="preserve">, </w:t>
+                      </w:r>
+                      <w:r>
+                        <w:rPr>
+                          <w:rFonts w:ascii="Courier New" w:hAnsi="Courier New" w:cs="Courier New"/>
+                          <w:color w:val="AA04F9"/>
+                          <w:sz w:val="20"/>
+                          <w:szCs w:val="20"/>
+                        </w:rPr>
+                        <w:t>'Closed-Loop System T(s)'</w:t>
+                      </w:r>
+                      <w:r>
+                        <w:rPr>
+                          <w:rFonts w:ascii="Courier New" w:hAnsi="Courier New" w:cs="Courier New"/>
+                          <w:color w:val="000000"/>
+                          <w:sz w:val="20"/>
+                          <w:szCs w:val="20"/>
+                        </w:rPr>
+                        <w:t>);</w:t>
+                      </w:r>
+                    </w:p>
+                    <w:p>
+                      <w:pPr>
+                        <w:rPr>
+                          <w:sz w:val="20"/>
+                          <w:szCs w:val="20"/>
+                        </w:rPr>
+                      </w:pPr>
+                    </w:p>
+                  </w:txbxContent>
+                </v:textbox>
+                <w10:wrap type="square"/>
+              </v:shape>
+            </w:pict>
+          </mc:Fallback>
+        </mc:AlternateContent>
+      </w:r>
+    </w:p>
+    <w:p>
+      <w:pPr>
+        <w:rPr>
+          <w:rtl/>
+        </w:rPr>
+      </w:pPr>
+    </w:p>
+    <w:p>
       <w:pPr>
         <w:rPr>
           <w:rtl/>
@@ -4483,9 +4853,25 @@
     <w:p>
       <w:r>
         <w:drawing>
-          <wp:inline distT="0" distB="0" distL="0" distR="0" wp14:anchorId="32DA9227" wp14:editId="175EFA05">
+          <wp:anchor distT="0" distB="0" distL="114300" distR="114300" simplePos="0" relativeHeight="251667456" behindDoc="0" locked="0" layoutInCell="1" allowOverlap="1" wp14:anchorId="32DA9227" wp14:editId="78DB856D">
+            <wp:simplePos x="0" y="0"/>
+            <wp:positionH relativeFrom="column">
+              <wp:posOffset>0</wp:posOffset>
+            </wp:positionH>
+            <wp:positionV relativeFrom="paragraph">
+              <wp:posOffset>299085</wp:posOffset>
+            </wp:positionV>
             <wp:extent cx="5943600" cy="1775460"/>
-            <wp:effectExtent l="0" t="0" r="0" b="0"/>
+            <wp:effectExtent l="19050" t="19050" r="19050" b="15240"/>
+            <wp:wrapThrough wrapText="bothSides">
+              <wp:wrapPolygon edited="0">
+                <wp:start x="-69" y="-232"/>
+                <wp:lineTo x="-69" y="21554"/>
+                <wp:lineTo x="21600" y="21554"/>
+                <wp:lineTo x="21600" y="-232"/>
+                <wp:lineTo x="-69" y="-232"/>
+              </wp:wrapPolygon>
+            </wp:wrapThrough>
             <wp:docPr id="9" name="Picture 9"/>
             <wp:cNvGraphicFramePr>
               <a:graphicFrameLocks xmlns:a="http://schemas.openxmlformats.org/drawingml/2006/main" noChangeAspect="1"/>
@@ -4498,7 +4884,13 @@
                     <pic:cNvPicPr/>
                   </pic:nvPicPr>
                   <pic:blipFill>
-                    <a:blip r:embed="rId8"/>
+                    <a:blip r:embed="rId8" cstate="print">
+                      <a:extLst>
+                        <a:ext uri="{28A0092B-C50C-407E-A947-70E740481C1C}">
+                          <a14:useLocalDpi xmlns:a14="http://schemas.microsoft.com/office/drawing/2010/main" val="0"/>
+                        </a:ext>
+                      </a:extLst>
+                    </a:blip>
                     <a:stretch>
                       <a:fillRect/>
                     </a:stretch>
@@ -4511,16 +4903,2783 @@
                     <a:prstGeom prst="rect">
                       <a:avLst/>
                     </a:prstGeom>
+                    <a:ln>
+                      <a:solidFill>
+                        <a:schemeClr val="tx1"/>
+                      </a:solidFill>
+                    </a:ln>
                   </pic:spPr>
                 </pic:pic>
               </a:graphicData>
             </a:graphic>
-          </wp:inline>
+          </wp:anchor>
         </w:drawing>
+      </w:r>
+      <w:r>
+        <w:t>Output:</w:t>
+      </w:r>
+    </w:p>
+    <w:p/>
+    <w:p>
+      <w:r>
+        <w:rPr>
+          <w:noProof/>
+        </w:rPr>
+        <mc:AlternateContent>
+          <mc:Choice Requires="wps">
+            <w:drawing>
+              <wp:anchor distT="45720" distB="45720" distL="114300" distR="114300" simplePos="0" relativeHeight="251671552" behindDoc="0" locked="0" layoutInCell="1" allowOverlap="1" wp14:anchorId="24B7C80A" wp14:editId="399B4B02">
+                <wp:simplePos x="0" y="0"/>
+                <wp:positionH relativeFrom="column">
+                  <wp:posOffset>0</wp:posOffset>
+                </wp:positionH>
+                <wp:positionV relativeFrom="paragraph">
+                  <wp:posOffset>388620</wp:posOffset>
+                </wp:positionV>
+                <wp:extent cx="5085080" cy="1404620"/>
+                <wp:effectExtent l="0" t="0" r="20320" b="17145"/>
+                <wp:wrapSquare wrapText="bothSides"/>
+                <wp:docPr id="13" name="Text Box 2"/>
+                <wp:cNvGraphicFramePr>
+                  <a:graphicFrameLocks xmlns:a="http://schemas.openxmlformats.org/drawingml/2006/main"/>
+                </wp:cNvGraphicFramePr>
+                <a:graphic xmlns:a="http://schemas.openxmlformats.org/drawingml/2006/main">
+                  <a:graphicData uri="http://schemas.microsoft.com/office/word/2010/wordprocessingShape">
+                    <wps:wsp>
+                      <wps:cNvSpPr txBox="1">
+                        <a:spLocks noChangeArrowheads="1"/>
+                      </wps:cNvSpPr>
+                      <wps:spPr bwMode="auto">
+                        <a:xfrm>
+                          <a:off x="0" y="0"/>
+                          <a:ext cx="5085080" cy="1404620"/>
+                        </a:xfrm>
+                        <a:prstGeom prst="rect">
+                          <a:avLst/>
+                        </a:prstGeom>
+                        <a:solidFill>
+                          <a:srgbClr val="FFFFFF"/>
+                        </a:solidFill>
+                        <a:ln w="9525">
+                          <a:solidFill>
+                            <a:srgbClr val="000000"/>
+                          </a:solidFill>
+                          <a:miter lim="800000"/>
+                          <a:headEnd/>
+                          <a:tailEnd/>
+                        </a:ln>
+                      </wps:spPr>
+                      <wps:txbx>
+                        <w:txbxContent>
+                          <w:p>
+                            <w:r>
+                              <w:t>System: Closed-Loop System T(s)</w:t>
+                            </w:r>
+                          </w:p>
+                          <w:p>
+                            <w:r>
+                              <w:t>Poles: -0.5-0.86603i            -0.5+0.86603i</w:t>
+                            </w:r>
+                          </w:p>
+                          <w:p>
+                            <w:r>
+                              <w:t>Stability: stable (all poles in LHP)</w:t>
+                            </w:r>
+                          </w:p>
+                          <w:p>
+                            <w:r>
+                              <w:t>Over shoot MP: 16.2929% at t = 3.592 sec</w:t>
+                            </w:r>
+                          </w:p>
+                          <w:p>
+                            <w:r>
+                              <w:t>Damping ratio (ζ): 0.500</w:t>
+                            </w:r>
+                          </w:p>
+                          <w:p>
+                            <w:r>
+                              <w:t>Natural frequency (</w:t>
+                            </w:r>
+                            <w:proofErr w:type="spellStart"/>
+                            <w:r>
+                              <w:t>ωn</w:t>
+                            </w:r>
+                            <w:proofErr w:type="spellEnd"/>
+                            <w:r>
+                              <w:t>): 1.000 rad/s</w:t>
+                            </w:r>
+                          </w:p>
+                          <w:p>
+                            <w:r>
+                              <w:t>Settling time (2%): 8.1051 sec</w:t>
+                            </w:r>
+                          </w:p>
+                          <w:p>
+                            <w:r>
+                              <w:t>Rise time (10-90%): 1.6579 sec</w:t>
+                            </w:r>
+                          </w:p>
+                          <w:p>
+                            <w:r>
+                              <w:t>Steady-state value: 1.0014</w:t>
+                            </w:r>
+                          </w:p>
+                          <w:p/>
+                        </w:txbxContent>
+                      </wps:txbx>
+                      <wps:bodyPr rot="0" vert="horz" wrap="square" lIns="91440" tIns="45720" rIns="91440" bIns="45720" anchor="t" anchorCtr="0">
+                        <a:spAutoFit/>
+                      </wps:bodyPr>
+                    </wps:wsp>
+                  </a:graphicData>
+                </a:graphic>
+                <wp14:sizeRelH relativeFrom="margin">
+                  <wp14:pctWidth>0</wp14:pctWidth>
+                </wp14:sizeRelH>
+                <wp14:sizeRelV relativeFrom="margin">
+                  <wp14:pctHeight>20000</wp14:pctHeight>
+                </wp14:sizeRelV>
+              </wp:anchor>
+            </w:drawing>
+          </mc:Choice>
+          <mc:Fallback>
+            <w:pict>
+              <v:shape w14:anchorId="24B7C80A" id="_x0000_s1030" type="#_x0000_t202" style="position:absolute;margin-left:0;margin-top:30.6pt;width:400.4pt;height:110.6pt;z-index:251671552;visibility:visible;mso-wrap-style:square;mso-width-percent:0;mso-height-percent:200;mso-wrap-distance-left:9pt;mso-wrap-distance-top:3.6pt;mso-wrap-distance-right:9pt;mso-wrap-distance-bottom:3.6pt;mso-position-horizontal:absolute;mso-position-horizontal-relative:text;mso-position-vertical:absolute;mso-position-vertical-relative:text;mso-width-percent:0;mso-height-percent:200;mso-width-relative:margin;mso-height-relative:margin;v-text-anchor:top" o:gfxdata="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">
+                <v:textbox style="mso-fit-shape-to-text:t">
+                  <w:txbxContent>
+                    <w:p>
+                      <w:r>
+                        <w:t>System: Closed-Loop System T(s)</w:t>
+                      </w:r>
+                    </w:p>
+                    <w:p>
+                      <w:r>
+                        <w:t>Poles: -0.5-0.86603i            -0.5+0.86603i</w:t>
+                      </w:r>
+                    </w:p>
+                    <w:p>
+                      <w:r>
+                        <w:t>Stability: stable (all poles in LHP)</w:t>
+                      </w:r>
+                    </w:p>
+                    <w:p>
+                      <w:r>
+                        <w:t>Over shoot MP: 16.2929% at t = 3.592 sec</w:t>
+                      </w:r>
+                    </w:p>
+                    <w:p>
+                      <w:r>
+                        <w:t>Damping ratio (ζ): 0.500</w:t>
+                      </w:r>
+                    </w:p>
+                    <w:p>
+                      <w:r>
+                        <w:t>Natural frequency (</w:t>
+                      </w:r>
+                      <w:proofErr w:type="spellStart"/>
+                      <w:r>
+                        <w:t>ωn</w:t>
+                      </w:r>
+                      <w:proofErr w:type="spellEnd"/>
+                      <w:r>
+                        <w:t>): 1.000 rad/s</w:t>
+                      </w:r>
+                    </w:p>
+                    <w:p>
+                      <w:r>
+                        <w:t>Settling time (2%): 8.1051 sec</w:t>
+                      </w:r>
+                    </w:p>
+                    <w:p>
+                      <w:r>
+                        <w:t>Rise time (10-90%): 1.6579 sec</w:t>
+                      </w:r>
+                    </w:p>
+                    <w:p>
+                      <w:r>
+                        <w:t>Steady-state value: 1.0014</w:t>
+                      </w:r>
+                    </w:p>
+                    <w:p/>
+                  </w:txbxContent>
+                </v:textbox>
+                <w10:wrap type="square"/>
+              </v:shape>
+            </w:pict>
+          </mc:Fallback>
+        </mc:AlternateContent>
+      </w:r>
+      <w:proofErr w:type="spellStart"/>
+      <w:r>
+        <w:t>Ouput</w:t>
+      </w:r>
+      <w:proofErr w:type="spellEnd"/>
+      <w:r>
+        <w:t>:</w:t>
+      </w:r>
+    </w:p>
+    <w:p>
+      <w:pPr>
+        <w:rPr>
+          <w:rtl/>
+        </w:rPr>
+      </w:pPr>
+    </w:p>
+    <w:p>
+      <w:pPr>
+        <w:rPr>
+          <w:rtl/>
+        </w:rPr>
+      </w:pPr>
+    </w:p>
+    <w:p>
+      <w:pPr>
+        <w:rPr>
+          <w:rtl/>
+        </w:rPr>
+      </w:pPr>
+    </w:p>
+    <w:p>
+      <w:pPr>
+        <w:rPr>
+          <w:rtl/>
+        </w:rPr>
+      </w:pPr>
+    </w:p>
+    <w:p>
+      <w:r>
+        <w:rPr>
+          <w:noProof/>
+        </w:rPr>
+        <w:lastRenderedPageBreak/>
+        <w:drawing>
+          <wp:anchor distT="0" distB="0" distL="114300" distR="114300" simplePos="0" relativeHeight="251673600" behindDoc="0" locked="0" layoutInCell="1" allowOverlap="1" wp14:anchorId="7F67AA26" wp14:editId="14125A3A">
+            <wp:simplePos x="0" y="0"/>
+            <wp:positionH relativeFrom="column">
+              <wp:posOffset>0</wp:posOffset>
+            </wp:positionH>
+            <wp:positionV relativeFrom="paragraph">
+              <wp:posOffset>3524250</wp:posOffset>
+            </wp:positionV>
+            <wp:extent cx="5943600" cy="3052445"/>
+            <wp:effectExtent l="19050" t="19050" r="19050" b="14605"/>
+            <wp:wrapThrough wrapText="bothSides">
+              <wp:wrapPolygon edited="0">
+                <wp:start x="-69" y="-135"/>
+                <wp:lineTo x="-69" y="21569"/>
+                <wp:lineTo x="21600" y="21569"/>
+                <wp:lineTo x="21600" y="-135"/>
+                <wp:lineTo x="-69" y="-135"/>
+              </wp:wrapPolygon>
+            </wp:wrapThrough>
+            <wp:docPr id="15" name="Picture 15"/>
+            <wp:cNvGraphicFramePr>
+              <a:graphicFrameLocks xmlns:a="http://schemas.openxmlformats.org/drawingml/2006/main" noChangeAspect="1"/>
+            </wp:cNvGraphicFramePr>
+            <a:graphic xmlns:a="http://schemas.openxmlformats.org/drawingml/2006/main">
+              <a:graphicData uri="http://schemas.openxmlformats.org/drawingml/2006/picture">
+                <pic:pic xmlns:pic="http://schemas.openxmlformats.org/drawingml/2006/picture">
+                  <pic:nvPicPr>
+                    <pic:cNvPr id="15" name="Q4_step_details.png"/>
+                    <pic:cNvPicPr/>
+                  </pic:nvPicPr>
+                  <pic:blipFill>
+                    <a:blip r:embed="rId9" cstate="print">
+                      <a:extLst>
+                        <a:ext uri="{28A0092B-C50C-407E-A947-70E740481C1C}">
+                          <a14:useLocalDpi xmlns:a14="http://schemas.microsoft.com/office/drawing/2010/main" val="0"/>
+                        </a:ext>
+                      </a:extLst>
+                    </a:blip>
+                    <a:stretch>
+                      <a:fillRect/>
+                    </a:stretch>
+                  </pic:blipFill>
+                  <pic:spPr>
+                    <a:xfrm>
+                      <a:off x="0" y="0"/>
+                      <a:ext cx="5943600" cy="3052445"/>
+                    </a:xfrm>
+                    <a:prstGeom prst="rect">
+                      <a:avLst/>
+                    </a:prstGeom>
+                    <a:ln>
+                      <a:solidFill>
+                        <a:schemeClr val="tx1"/>
+                      </a:solidFill>
+                    </a:ln>
+                  </pic:spPr>
+                </pic:pic>
+              </a:graphicData>
+            </a:graphic>
+          </wp:anchor>
+        </w:drawing>
+      </w:r>
+      <w:r>
+        <w:rPr>
+          <w:noProof/>
+        </w:rPr>
+        <w:drawing>
+          <wp:anchor distT="0" distB="0" distL="114300" distR="114300" simplePos="0" relativeHeight="251672576" behindDoc="0" locked="0" layoutInCell="1" allowOverlap="1" wp14:anchorId="3E7F2799" wp14:editId="606129CF">
+            <wp:simplePos x="0" y="0"/>
+            <wp:positionH relativeFrom="column">
+              <wp:posOffset>0</wp:posOffset>
+            </wp:positionH>
+            <wp:positionV relativeFrom="paragraph">
+              <wp:posOffset>0</wp:posOffset>
+            </wp:positionV>
+            <wp:extent cx="5943600" cy="3052445"/>
+            <wp:effectExtent l="19050" t="19050" r="19050" b="14605"/>
+            <wp:wrapThrough wrapText="bothSides">
+              <wp:wrapPolygon edited="0">
+                <wp:start x="-69" y="-135"/>
+                <wp:lineTo x="-69" y="21569"/>
+                <wp:lineTo x="21600" y="21569"/>
+                <wp:lineTo x="21600" y="-135"/>
+                <wp:lineTo x="-69" y="-135"/>
+              </wp:wrapPolygon>
+            </wp:wrapThrough>
+            <wp:docPr id="14" name="Picture 14"/>
+            <wp:cNvGraphicFramePr>
+              <a:graphicFrameLocks xmlns:a="http://schemas.openxmlformats.org/drawingml/2006/main" noChangeAspect="1"/>
+            </wp:cNvGraphicFramePr>
+            <a:graphic xmlns:a="http://schemas.openxmlformats.org/drawingml/2006/main">
+              <a:graphicData uri="http://schemas.openxmlformats.org/drawingml/2006/picture">
+                <pic:pic xmlns:pic="http://schemas.openxmlformats.org/drawingml/2006/picture">
+                  <pic:nvPicPr>
+                    <pic:cNvPr id="14" name="Q4_step.png"/>
+                    <pic:cNvPicPr/>
+                  </pic:nvPicPr>
+                  <pic:blipFill>
+                    <a:blip r:embed="rId10" cstate="print">
+                      <a:extLst>
+                        <a:ext uri="{28A0092B-C50C-407E-A947-70E740481C1C}">
+                          <a14:useLocalDpi xmlns:a14="http://schemas.microsoft.com/office/drawing/2010/main" val="0"/>
+                        </a:ext>
+                      </a:extLst>
+                    </a:blip>
+                    <a:stretch>
+                      <a:fillRect/>
+                    </a:stretch>
+                  </pic:blipFill>
+                  <pic:spPr>
+                    <a:xfrm>
+                      <a:off x="0" y="0"/>
+                      <a:ext cx="5943600" cy="3052445"/>
+                    </a:xfrm>
+                    <a:prstGeom prst="rect">
+                      <a:avLst/>
+                    </a:prstGeom>
+                    <a:ln>
+                      <a:solidFill>
+                        <a:schemeClr val="tx1"/>
+                      </a:solidFill>
+                    </a:ln>
+                  </pic:spPr>
+                </pic:pic>
+              </a:graphicData>
+            </a:graphic>
+          </wp:anchor>
+        </w:drawing>
+      </w:r>
+    </w:p>
+    <w:p>
+      <w:r>
+        <w:br w:type="page"/>
+      </w:r>
+    </w:p>
+    <w:p>
+      <w:r>
+        <w:lastRenderedPageBreak/>
+        <w:t>Q5)</w:t>
+      </w:r>
+    </w:p>
+    <w:p>
+      <w:r>
+        <w:rPr>
+          <w:noProof/>
+        </w:rPr>
+        <mc:AlternateContent>
+          <mc:Choice Requires="wps">
+            <w:drawing>
+              <wp:anchor distT="45720" distB="45720" distL="114300" distR="114300" simplePos="0" relativeHeight="251675648" behindDoc="0" locked="0" layoutInCell="1" allowOverlap="1" wp14:anchorId="0FB0CB94" wp14:editId="66F6ABB2">
+                <wp:simplePos x="0" y="0"/>
+                <wp:positionH relativeFrom="column">
+                  <wp:posOffset>-25400</wp:posOffset>
+                </wp:positionH>
+                <wp:positionV relativeFrom="paragraph">
+                  <wp:posOffset>471170</wp:posOffset>
+                </wp:positionV>
+                <wp:extent cx="6197600" cy="3867150"/>
+                <wp:effectExtent l="0" t="0" r="12700" b="19050"/>
+                <wp:wrapSquare wrapText="bothSides"/>
+                <wp:docPr id="17" name="Text Box 2"/>
+                <wp:cNvGraphicFramePr>
+                  <a:graphicFrameLocks xmlns:a="http://schemas.openxmlformats.org/drawingml/2006/main"/>
+                </wp:cNvGraphicFramePr>
+                <a:graphic xmlns:a="http://schemas.openxmlformats.org/drawingml/2006/main">
+                  <a:graphicData uri="http://schemas.microsoft.com/office/word/2010/wordprocessingShape">
+                    <wps:wsp>
+                      <wps:cNvSpPr txBox="1">
+                        <a:spLocks noChangeArrowheads="1"/>
+                      </wps:cNvSpPr>
+                      <wps:spPr bwMode="auto">
+                        <a:xfrm>
+                          <a:off x="0" y="0"/>
+                          <a:ext cx="6197600" cy="3867150"/>
+                        </a:xfrm>
+                        <a:prstGeom prst="rect">
+                          <a:avLst/>
+                        </a:prstGeom>
+                        <a:solidFill>
+                          <a:srgbClr val="FFFFFF"/>
+                        </a:solidFill>
+                        <a:ln w="9525">
+                          <a:solidFill>
+                            <a:srgbClr val="000000"/>
+                          </a:solidFill>
+                          <a:miter lim="800000"/>
+                          <a:headEnd/>
+                          <a:tailEnd/>
+                        </a:ln>
+                      </wps:spPr>
+                      <wps:txbx>
+                        <w:txbxContent>
+                          <w:p>
+                            <w:pPr>
+                              <w:autoSpaceDE w:val="0"/>
+                              <w:autoSpaceDN w:val="0"/>
+                              <w:adjustRightInd w:val="0"/>
+                              <w:spacing w:after="0" w:line="240" w:lineRule="auto"/>
+                              <w:rPr>
+                                <w:rFonts w:ascii="Courier New" w:hAnsi="Courier New" w:cs="Courier New"/>
+                                <w:sz w:val="20"/>
+                                <w:szCs w:val="20"/>
+                              </w:rPr>
+                            </w:pPr>
+                            <w:r>
+                              <w:rPr>
+                                <w:rFonts w:ascii="Courier New" w:hAnsi="Courier New" w:cs="Courier New"/>
+                                <w:color w:val="0E00FF"/>
+                                <w:sz w:val="20"/>
+                                <w:szCs w:val="20"/>
+                              </w:rPr>
+                              <w:t>function</w:t>
+                            </w:r>
+                            <w:r>
+                              <w:rPr>
+                                <w:rFonts w:ascii="Courier New" w:hAnsi="Courier New" w:cs="Courier New"/>
+                                <w:color w:val="000000"/>
+                                <w:sz w:val="20"/>
+                                <w:szCs w:val="20"/>
+                              </w:rPr>
+                              <w:t xml:space="preserve"> [poles] = </w:t>
+                            </w:r>
+                            <w:proofErr w:type="spellStart"/>
+                            <w:r>
+                              <w:rPr>
+                                <w:rFonts w:ascii="Courier New" w:hAnsi="Courier New" w:cs="Courier New"/>
+                                <w:color w:val="000000"/>
+                                <w:sz w:val="20"/>
+                                <w:szCs w:val="20"/>
+                              </w:rPr>
+                              <w:t>draw_poles</w:t>
+                            </w:r>
+                            <w:proofErr w:type="spellEnd"/>
+                            <w:r>
+                              <w:rPr>
+                                <w:rFonts w:ascii="Courier New" w:hAnsi="Courier New" w:cs="Courier New"/>
+                                <w:color w:val="000000"/>
+                                <w:sz w:val="20"/>
+                                <w:szCs w:val="20"/>
+                              </w:rPr>
+                              <w:t>(sys)</w:t>
+                            </w:r>
+                          </w:p>
+                          <w:p>
+                            <w:pPr>
+                              <w:autoSpaceDE w:val="0"/>
+                              <w:autoSpaceDN w:val="0"/>
+                              <w:adjustRightInd w:val="0"/>
+                              <w:spacing w:after="0" w:line="240" w:lineRule="auto"/>
+                              <w:rPr>
+                                <w:rFonts w:ascii="Courier New" w:hAnsi="Courier New" w:cs="Courier New"/>
+                                <w:sz w:val="20"/>
+                                <w:szCs w:val="20"/>
+                              </w:rPr>
+                            </w:pPr>
+                          </w:p>
+                          <w:p>
+                            <w:pPr>
+                              <w:autoSpaceDE w:val="0"/>
+                              <w:autoSpaceDN w:val="0"/>
+                              <w:adjustRightInd w:val="0"/>
+                              <w:spacing w:after="0" w:line="240" w:lineRule="auto"/>
+                              <w:rPr>
+                                <w:rFonts w:ascii="Courier New" w:hAnsi="Courier New" w:cs="Courier New"/>
+                                <w:sz w:val="20"/>
+                                <w:szCs w:val="20"/>
+                              </w:rPr>
+                            </w:pPr>
+                            <w:r>
+                              <w:rPr>
+                                <w:rFonts w:ascii="Courier New" w:hAnsi="Courier New" w:cs="Courier New"/>
+                                <w:color w:val="000000"/>
+                                <w:sz w:val="20"/>
+                                <w:szCs w:val="20"/>
+                              </w:rPr>
+                              <w:t xml:space="preserve">    </w:t>
+                            </w:r>
+                            <w:r>
+                              <w:rPr>
+                                <w:rFonts w:ascii="Courier New" w:hAnsi="Courier New" w:cs="Courier New"/>
+                                <w:color w:val="028009"/>
+                                <w:sz w:val="20"/>
+                                <w:szCs w:val="20"/>
+                              </w:rPr>
+                              <w:t>% Create figure</w:t>
+                            </w:r>
+                          </w:p>
+                          <w:p>
+                            <w:pPr>
+                              <w:autoSpaceDE w:val="0"/>
+                              <w:autoSpaceDN w:val="0"/>
+                              <w:adjustRightInd w:val="0"/>
+                              <w:spacing w:after="0" w:line="240" w:lineRule="auto"/>
+                              <w:rPr>
+                                <w:rFonts w:ascii="Courier New" w:hAnsi="Courier New" w:cs="Courier New"/>
+                                <w:sz w:val="20"/>
+                                <w:szCs w:val="20"/>
+                              </w:rPr>
+                            </w:pPr>
+                            <w:r>
+                              <w:rPr>
+                                <w:rFonts w:ascii="Courier New" w:hAnsi="Courier New" w:cs="Courier New"/>
+                                <w:color w:val="000000"/>
+                                <w:sz w:val="20"/>
+                                <w:szCs w:val="20"/>
+                              </w:rPr>
+                              <w:t xml:space="preserve">    figure;</w:t>
+                            </w:r>
+                          </w:p>
+                          <w:p>
+                            <w:pPr>
+                              <w:autoSpaceDE w:val="0"/>
+                              <w:autoSpaceDN w:val="0"/>
+                              <w:adjustRightInd w:val="0"/>
+                              <w:spacing w:after="0" w:line="240" w:lineRule="auto"/>
+                              <w:rPr>
+                                <w:rFonts w:ascii="Courier New" w:hAnsi="Courier New" w:cs="Courier New"/>
+                                <w:sz w:val="20"/>
+                                <w:szCs w:val="20"/>
+                              </w:rPr>
+                            </w:pPr>
+                            <w:r>
+                              <w:rPr>
+                                <w:rFonts w:ascii="Courier New" w:hAnsi="Courier New" w:cs="Courier New"/>
+                                <w:color w:val="000000"/>
+                                <w:sz w:val="20"/>
+                                <w:szCs w:val="20"/>
+                              </w:rPr>
+                              <w:t xml:space="preserve">    </w:t>
+                            </w:r>
+                          </w:p>
+                          <w:p>
+                            <w:pPr>
+                              <w:autoSpaceDE w:val="0"/>
+                              <w:autoSpaceDN w:val="0"/>
+                              <w:adjustRightInd w:val="0"/>
+                              <w:spacing w:after="0" w:line="240" w:lineRule="auto"/>
+                              <w:rPr>
+                                <w:rFonts w:ascii="Courier New" w:hAnsi="Courier New" w:cs="Courier New"/>
+                                <w:sz w:val="20"/>
+                                <w:szCs w:val="20"/>
+                              </w:rPr>
+                            </w:pPr>
+                            <w:r>
+                              <w:rPr>
+                                <w:rFonts w:ascii="Courier New" w:hAnsi="Courier New" w:cs="Courier New"/>
+                                <w:color w:val="000000"/>
+                                <w:sz w:val="20"/>
+                                <w:szCs w:val="20"/>
+                              </w:rPr>
+                              <w:t xml:space="preserve">    </w:t>
+                            </w:r>
+                            <w:r>
+                              <w:rPr>
+                                <w:rFonts w:ascii="Courier New" w:hAnsi="Courier New" w:cs="Courier New"/>
+                                <w:color w:val="028009"/>
+                                <w:sz w:val="20"/>
+                                <w:szCs w:val="20"/>
+                              </w:rPr>
+                              <w:t>% Plot pole-zero map</w:t>
+                            </w:r>
+                          </w:p>
+                          <w:p>
+                            <w:pPr>
+                              <w:autoSpaceDE w:val="0"/>
+                              <w:autoSpaceDN w:val="0"/>
+                              <w:adjustRightInd w:val="0"/>
+                              <w:spacing w:after="0" w:line="240" w:lineRule="auto"/>
+                              <w:rPr>
+                                <w:rFonts w:ascii="Courier New" w:hAnsi="Courier New" w:cs="Courier New"/>
+                                <w:sz w:val="20"/>
+                                <w:szCs w:val="20"/>
+                              </w:rPr>
+                            </w:pPr>
+                            <w:r>
+                              <w:rPr>
+                                <w:rFonts w:ascii="Courier New" w:hAnsi="Courier New" w:cs="Courier New"/>
+                                <w:color w:val="000000"/>
+                                <w:sz w:val="20"/>
+                                <w:szCs w:val="20"/>
+                              </w:rPr>
+                              <w:t xml:space="preserve">    </w:t>
+                            </w:r>
+                            <w:proofErr w:type="spellStart"/>
+                            <w:r>
+                              <w:rPr>
+                                <w:rFonts w:ascii="Courier New" w:hAnsi="Courier New" w:cs="Courier New"/>
+                                <w:color w:val="000000"/>
+                                <w:sz w:val="20"/>
+                                <w:szCs w:val="20"/>
+                              </w:rPr>
+                              <w:t>pzmap</w:t>
+                            </w:r>
+                            <w:proofErr w:type="spellEnd"/>
+                            <w:r>
+                              <w:rPr>
+                                <w:rFonts w:ascii="Courier New" w:hAnsi="Courier New" w:cs="Courier New"/>
+                                <w:color w:val="000000"/>
+                                <w:sz w:val="20"/>
+                                <w:szCs w:val="20"/>
+                              </w:rPr>
+                              <w:t>(sys);</w:t>
+                            </w:r>
+                          </w:p>
+                          <w:p>
+                            <w:pPr>
+                              <w:autoSpaceDE w:val="0"/>
+                              <w:autoSpaceDN w:val="0"/>
+                              <w:adjustRightInd w:val="0"/>
+                              <w:spacing w:after="0" w:line="240" w:lineRule="auto"/>
+                              <w:rPr>
+                                <w:rFonts w:ascii="Courier New" w:hAnsi="Courier New" w:cs="Courier New"/>
+                                <w:sz w:val="20"/>
+                                <w:szCs w:val="20"/>
+                              </w:rPr>
+                            </w:pPr>
+                            <w:r>
+                              <w:rPr>
+                                <w:rFonts w:ascii="Courier New" w:hAnsi="Courier New" w:cs="Courier New"/>
+                                <w:color w:val="000000"/>
+                                <w:sz w:val="20"/>
+                                <w:szCs w:val="20"/>
+                              </w:rPr>
+                              <w:t xml:space="preserve">    </w:t>
+                            </w:r>
+                            <w:proofErr w:type="gramStart"/>
+                            <w:r>
+                              <w:rPr>
+                                <w:rFonts w:ascii="Courier New" w:hAnsi="Courier New" w:cs="Courier New"/>
+                                <w:color w:val="000000"/>
+                                <w:sz w:val="20"/>
+                                <w:szCs w:val="20"/>
+                              </w:rPr>
+                              <w:t>title(</w:t>
+                            </w:r>
+                            <w:proofErr w:type="gramEnd"/>
+                            <w:r>
+                              <w:rPr>
+                                <w:rFonts w:ascii="Courier New" w:hAnsi="Courier New" w:cs="Courier New"/>
+                                <w:color w:val="000000"/>
+                                <w:sz w:val="20"/>
+                                <w:szCs w:val="20"/>
+                              </w:rPr>
+                              <w:t>[</w:t>
+                            </w:r>
+                            <w:r>
+                              <w:rPr>
+                                <w:rFonts w:ascii="Courier New" w:hAnsi="Courier New" w:cs="Courier New"/>
+                                <w:color w:val="AA04F9"/>
+                                <w:sz w:val="20"/>
+                                <w:szCs w:val="20"/>
+                              </w:rPr>
+                              <w:t>'Pole-Zero Map of: '</w:t>
+                            </w:r>
+                            <w:r>
+                              <w:rPr>
+                                <w:rFonts w:ascii="Courier New" w:hAnsi="Courier New" w:cs="Courier New"/>
+                                <w:color w:val="000000"/>
+                                <w:sz w:val="20"/>
+                                <w:szCs w:val="20"/>
+                              </w:rPr>
+                              <w:t xml:space="preserve"> </w:t>
+                            </w:r>
+                            <w:proofErr w:type="spellStart"/>
+                            <w:r>
+                              <w:rPr>
+                                <w:rFonts w:ascii="Courier New" w:hAnsi="Courier New" w:cs="Courier New"/>
+                                <w:color w:val="000000"/>
+                                <w:sz w:val="20"/>
+                                <w:szCs w:val="20"/>
+                              </w:rPr>
+                              <w:t>inputname</w:t>
+                            </w:r>
+                            <w:proofErr w:type="spellEnd"/>
+                            <w:r>
+                              <w:rPr>
+                                <w:rFonts w:ascii="Courier New" w:hAnsi="Courier New" w:cs="Courier New"/>
+                                <w:color w:val="000000"/>
+                                <w:sz w:val="20"/>
+                                <w:szCs w:val="20"/>
+                              </w:rPr>
+                              <w:t>(1)]);</w:t>
+                            </w:r>
+                          </w:p>
+                          <w:p>
+                            <w:pPr>
+                              <w:autoSpaceDE w:val="0"/>
+                              <w:autoSpaceDN w:val="0"/>
+                              <w:adjustRightInd w:val="0"/>
+                              <w:spacing w:after="0" w:line="240" w:lineRule="auto"/>
+                              <w:rPr>
+                                <w:rFonts w:ascii="Courier New" w:hAnsi="Courier New" w:cs="Courier New"/>
+                                <w:sz w:val="20"/>
+                                <w:szCs w:val="20"/>
+                              </w:rPr>
+                            </w:pPr>
+                            <w:r>
+                              <w:rPr>
+                                <w:rFonts w:ascii="Courier New" w:hAnsi="Courier New" w:cs="Courier New"/>
+                                <w:color w:val="000000"/>
+                                <w:sz w:val="20"/>
+                                <w:szCs w:val="20"/>
+                              </w:rPr>
+                              <w:t xml:space="preserve">    grid </w:t>
+                            </w:r>
+                            <w:r>
+                              <w:rPr>
+                                <w:rFonts w:ascii="Courier New" w:hAnsi="Courier New" w:cs="Courier New"/>
+                                <w:color w:val="AA04F9"/>
+                                <w:sz w:val="20"/>
+                                <w:szCs w:val="20"/>
+                              </w:rPr>
+                              <w:t>on</w:t>
+                            </w:r>
+                            <w:r>
+                              <w:rPr>
+                                <w:rFonts w:ascii="Courier New" w:hAnsi="Courier New" w:cs="Courier New"/>
+                                <w:color w:val="000000"/>
+                                <w:sz w:val="20"/>
+                                <w:szCs w:val="20"/>
+                              </w:rPr>
+                              <w:t>;</w:t>
+                            </w:r>
+                          </w:p>
+                          <w:p>
+                            <w:pPr>
+                              <w:autoSpaceDE w:val="0"/>
+                              <w:autoSpaceDN w:val="0"/>
+                              <w:adjustRightInd w:val="0"/>
+                              <w:spacing w:after="0" w:line="240" w:lineRule="auto"/>
+                              <w:rPr>
+                                <w:rFonts w:ascii="Courier New" w:hAnsi="Courier New" w:cs="Courier New"/>
+                                <w:sz w:val="20"/>
+                                <w:szCs w:val="20"/>
+                              </w:rPr>
+                            </w:pPr>
+                            <w:r>
+                              <w:rPr>
+                                <w:rFonts w:ascii="Courier New" w:hAnsi="Courier New" w:cs="Courier New"/>
+                                <w:color w:val="000000"/>
+                                <w:sz w:val="20"/>
+                                <w:szCs w:val="20"/>
+                              </w:rPr>
+                              <w:t xml:space="preserve">    </w:t>
+                            </w:r>
+                          </w:p>
+                          <w:p>
+                            <w:pPr>
+                              <w:autoSpaceDE w:val="0"/>
+                              <w:autoSpaceDN w:val="0"/>
+                              <w:adjustRightInd w:val="0"/>
+                              <w:spacing w:after="0" w:line="240" w:lineRule="auto"/>
+                              <w:rPr>
+                                <w:rFonts w:ascii="Courier New" w:hAnsi="Courier New" w:cs="Courier New"/>
+                                <w:sz w:val="20"/>
+                                <w:szCs w:val="20"/>
+                              </w:rPr>
+                            </w:pPr>
+                            <w:r>
+                              <w:rPr>
+                                <w:rFonts w:ascii="Courier New" w:hAnsi="Courier New" w:cs="Courier New"/>
+                                <w:color w:val="000000"/>
+                                <w:sz w:val="20"/>
+                                <w:szCs w:val="20"/>
+                              </w:rPr>
+                              <w:t xml:space="preserve">    </w:t>
+                            </w:r>
+                            <w:r>
+                              <w:rPr>
+                                <w:rFonts w:ascii="Courier New" w:hAnsi="Courier New" w:cs="Courier New"/>
+                                <w:color w:val="028009"/>
+                                <w:sz w:val="20"/>
+                                <w:szCs w:val="20"/>
+                              </w:rPr>
+                              <w:t>% Get poles</w:t>
+                            </w:r>
+                          </w:p>
+                          <w:p>
+                            <w:pPr>
+                              <w:autoSpaceDE w:val="0"/>
+                              <w:autoSpaceDN w:val="0"/>
+                              <w:adjustRightInd w:val="0"/>
+                              <w:spacing w:after="0" w:line="240" w:lineRule="auto"/>
+                              <w:rPr>
+                                <w:rFonts w:ascii="Courier New" w:hAnsi="Courier New" w:cs="Courier New"/>
+                                <w:sz w:val="20"/>
+                                <w:szCs w:val="20"/>
+                              </w:rPr>
+                            </w:pPr>
+                            <w:r>
+                              <w:rPr>
+                                <w:rFonts w:ascii="Courier New" w:hAnsi="Courier New" w:cs="Courier New"/>
+                                <w:color w:val="000000"/>
+                                <w:sz w:val="20"/>
+                                <w:szCs w:val="20"/>
+                              </w:rPr>
+                              <w:t xml:space="preserve">    poles = pole(sys);</w:t>
+                            </w:r>
+                          </w:p>
+                          <w:p>
+                            <w:pPr>
+                              <w:autoSpaceDE w:val="0"/>
+                              <w:autoSpaceDN w:val="0"/>
+                              <w:adjustRightInd w:val="0"/>
+                              <w:spacing w:after="0" w:line="240" w:lineRule="auto"/>
+                              <w:rPr>
+                                <w:rFonts w:ascii="Courier New" w:hAnsi="Courier New" w:cs="Courier New"/>
+                                <w:sz w:val="20"/>
+                                <w:szCs w:val="20"/>
+                              </w:rPr>
+                            </w:pPr>
+                            <w:r>
+                              <w:rPr>
+                                <w:rFonts w:ascii="Courier New" w:hAnsi="Courier New" w:cs="Courier New"/>
+                                <w:color w:val="000000"/>
+                                <w:sz w:val="20"/>
+                                <w:szCs w:val="20"/>
+                              </w:rPr>
+                              <w:t xml:space="preserve">    </w:t>
+                            </w:r>
+                          </w:p>
+                          <w:p>
+                            <w:pPr>
+                              <w:autoSpaceDE w:val="0"/>
+                              <w:autoSpaceDN w:val="0"/>
+                              <w:adjustRightInd w:val="0"/>
+                              <w:spacing w:after="0" w:line="240" w:lineRule="auto"/>
+                              <w:rPr>
+                                <w:rFonts w:ascii="Courier New" w:hAnsi="Courier New" w:cs="Courier New"/>
+                                <w:sz w:val="20"/>
+                                <w:szCs w:val="20"/>
+                              </w:rPr>
+                            </w:pPr>
+                            <w:r>
+                              <w:rPr>
+                                <w:rFonts w:ascii="Courier New" w:hAnsi="Courier New" w:cs="Courier New"/>
+                                <w:color w:val="000000"/>
+                                <w:sz w:val="20"/>
+                                <w:szCs w:val="20"/>
+                              </w:rPr>
+                              <w:t xml:space="preserve">    </w:t>
+                            </w:r>
+                            <w:r>
+                              <w:rPr>
+                                <w:rFonts w:ascii="Courier New" w:hAnsi="Courier New" w:cs="Courier New"/>
+                                <w:color w:val="028009"/>
+                                <w:sz w:val="20"/>
+                                <w:szCs w:val="20"/>
+                              </w:rPr>
+                              <w:t>% Display poles</w:t>
+                            </w:r>
+                          </w:p>
+                          <w:p>
+                            <w:pPr>
+                              <w:autoSpaceDE w:val="0"/>
+                              <w:autoSpaceDN w:val="0"/>
+                              <w:adjustRightInd w:val="0"/>
+                              <w:spacing w:after="0" w:line="240" w:lineRule="auto"/>
+                              <w:rPr>
+                                <w:rFonts w:ascii="Courier New" w:hAnsi="Courier New" w:cs="Courier New"/>
+                                <w:sz w:val="20"/>
+                                <w:szCs w:val="20"/>
+                              </w:rPr>
+                            </w:pPr>
+                            <w:r>
+                              <w:rPr>
+                                <w:rFonts w:ascii="Courier New" w:hAnsi="Courier New" w:cs="Courier New"/>
+                                <w:color w:val="000000"/>
+                                <w:sz w:val="20"/>
+                                <w:szCs w:val="20"/>
+                              </w:rPr>
+                              <w:t xml:space="preserve">    </w:t>
+                            </w:r>
+                            <w:proofErr w:type="spellStart"/>
+                            <w:proofErr w:type="gramStart"/>
+                            <w:r>
+                              <w:rPr>
+                                <w:rFonts w:ascii="Courier New" w:hAnsi="Courier New" w:cs="Courier New"/>
+                                <w:color w:val="000000"/>
+                                <w:sz w:val="20"/>
+                                <w:szCs w:val="20"/>
+                              </w:rPr>
+                              <w:t>disp</w:t>
+                            </w:r>
+                            <w:proofErr w:type="spellEnd"/>
+                            <w:r>
+                              <w:rPr>
+                                <w:rFonts w:ascii="Courier New" w:hAnsi="Courier New" w:cs="Courier New"/>
+                                <w:color w:val="000000"/>
+                                <w:sz w:val="20"/>
+                                <w:szCs w:val="20"/>
+                              </w:rPr>
+                              <w:t>(</w:t>
+                            </w:r>
+                            <w:proofErr w:type="gramEnd"/>
+                            <w:r>
+                              <w:rPr>
+                                <w:rFonts w:ascii="Courier New" w:hAnsi="Courier New" w:cs="Courier New"/>
+                                <w:color w:val="000000"/>
+                                <w:sz w:val="20"/>
+                                <w:szCs w:val="20"/>
+                              </w:rPr>
+                              <w:t>[</w:t>
+                            </w:r>
+                            <w:r>
+                              <w:rPr>
+                                <w:rFonts w:ascii="Courier New" w:hAnsi="Courier New" w:cs="Courier New"/>
+                                <w:color w:val="AA04F9"/>
+                                <w:sz w:val="20"/>
+                                <w:szCs w:val="20"/>
+                              </w:rPr>
+                              <w:t>'Poles of '</w:t>
+                            </w:r>
+                            <w:r>
+                              <w:rPr>
+                                <w:rFonts w:ascii="Courier New" w:hAnsi="Courier New" w:cs="Courier New"/>
+                                <w:color w:val="000000"/>
+                                <w:sz w:val="20"/>
+                                <w:szCs w:val="20"/>
+                              </w:rPr>
+                              <w:t xml:space="preserve"> </w:t>
+                            </w:r>
+                            <w:proofErr w:type="spellStart"/>
+                            <w:r>
+                              <w:rPr>
+                                <w:rFonts w:ascii="Courier New" w:hAnsi="Courier New" w:cs="Courier New"/>
+                                <w:color w:val="000000"/>
+                                <w:sz w:val="20"/>
+                                <w:szCs w:val="20"/>
+                              </w:rPr>
+                              <w:t>inputname</w:t>
+                            </w:r>
+                            <w:proofErr w:type="spellEnd"/>
+                            <w:r>
+                              <w:rPr>
+                                <w:rFonts w:ascii="Courier New" w:hAnsi="Courier New" w:cs="Courier New"/>
+                                <w:color w:val="000000"/>
+                                <w:sz w:val="20"/>
+                                <w:szCs w:val="20"/>
+                              </w:rPr>
+                              <w:t xml:space="preserve">(1) </w:t>
+                            </w:r>
+                            <w:r>
+                              <w:rPr>
+                                <w:rFonts w:ascii="Courier New" w:hAnsi="Courier New" w:cs="Courier New"/>
+                                <w:color w:val="AA04F9"/>
+                                <w:sz w:val="20"/>
+                                <w:szCs w:val="20"/>
+                              </w:rPr>
+                              <w:t>':'</w:t>
+                            </w:r>
+                            <w:r>
+                              <w:rPr>
+                                <w:rFonts w:ascii="Courier New" w:hAnsi="Courier New" w:cs="Courier New"/>
+                                <w:color w:val="000000"/>
+                                <w:sz w:val="20"/>
+                                <w:szCs w:val="20"/>
+                              </w:rPr>
+                              <w:t>]);</w:t>
+                            </w:r>
+                          </w:p>
+                          <w:p>
+                            <w:pPr>
+                              <w:autoSpaceDE w:val="0"/>
+                              <w:autoSpaceDN w:val="0"/>
+                              <w:adjustRightInd w:val="0"/>
+                              <w:spacing w:after="0" w:line="240" w:lineRule="auto"/>
+                              <w:rPr>
+                                <w:rFonts w:ascii="Courier New" w:hAnsi="Courier New" w:cs="Courier New"/>
+                                <w:sz w:val="20"/>
+                                <w:szCs w:val="20"/>
+                              </w:rPr>
+                            </w:pPr>
+                            <w:r>
+                              <w:rPr>
+                                <w:rFonts w:ascii="Courier New" w:hAnsi="Courier New" w:cs="Courier New"/>
+                                <w:color w:val="000000"/>
+                                <w:sz w:val="20"/>
+                                <w:szCs w:val="20"/>
+                              </w:rPr>
+                              <w:t xml:space="preserve">    </w:t>
+                            </w:r>
+                            <w:proofErr w:type="spellStart"/>
+                            <w:r>
+                              <w:rPr>
+                                <w:rFonts w:ascii="Courier New" w:hAnsi="Courier New" w:cs="Courier New"/>
+                                <w:color w:val="000000"/>
+                                <w:sz w:val="20"/>
+                                <w:szCs w:val="20"/>
+                              </w:rPr>
+                              <w:t>disp</w:t>
+                            </w:r>
+                            <w:proofErr w:type="spellEnd"/>
+                            <w:r>
+                              <w:rPr>
+                                <w:rFonts w:ascii="Courier New" w:hAnsi="Courier New" w:cs="Courier New"/>
+                                <w:color w:val="000000"/>
+                                <w:sz w:val="20"/>
+                                <w:szCs w:val="20"/>
+                              </w:rPr>
+                              <w:t>(poles);</w:t>
+                            </w:r>
+                          </w:p>
+                          <w:p>
+                            <w:pPr>
+                              <w:autoSpaceDE w:val="0"/>
+                              <w:autoSpaceDN w:val="0"/>
+                              <w:adjustRightInd w:val="0"/>
+                              <w:spacing w:after="0" w:line="240" w:lineRule="auto"/>
+                              <w:rPr>
+                                <w:rFonts w:ascii="Courier New" w:hAnsi="Courier New" w:cs="Courier New"/>
+                                <w:sz w:val="20"/>
+                                <w:szCs w:val="20"/>
+                              </w:rPr>
+                            </w:pPr>
+                            <w:r>
+                              <w:rPr>
+                                <w:rFonts w:ascii="Courier New" w:hAnsi="Courier New" w:cs="Courier New"/>
+                                <w:color w:val="000000"/>
+                                <w:sz w:val="20"/>
+                                <w:szCs w:val="20"/>
+                              </w:rPr>
+                              <w:t xml:space="preserve">    </w:t>
+                            </w:r>
+                          </w:p>
+                          <w:p>
+                            <w:pPr>
+                              <w:autoSpaceDE w:val="0"/>
+                              <w:autoSpaceDN w:val="0"/>
+                              <w:adjustRightInd w:val="0"/>
+                              <w:spacing w:after="0" w:line="240" w:lineRule="auto"/>
+                              <w:rPr>
+                                <w:rFonts w:ascii="Courier New" w:hAnsi="Courier New" w:cs="Courier New"/>
+                                <w:sz w:val="20"/>
+                                <w:szCs w:val="20"/>
+                              </w:rPr>
+                            </w:pPr>
+                            <w:r>
+                              <w:rPr>
+                                <w:rFonts w:ascii="Courier New" w:hAnsi="Courier New" w:cs="Courier New"/>
+                                <w:color w:val="000000"/>
+                                <w:sz w:val="20"/>
+                                <w:szCs w:val="20"/>
+                              </w:rPr>
+                              <w:t xml:space="preserve">    </w:t>
+                            </w:r>
+                          </w:p>
+                          <w:p>
+                            <w:pPr>
+                              <w:autoSpaceDE w:val="0"/>
+                              <w:autoSpaceDN w:val="0"/>
+                              <w:adjustRightInd w:val="0"/>
+                              <w:spacing w:after="0" w:line="240" w:lineRule="auto"/>
+                              <w:rPr>
+                                <w:rFonts w:ascii="Courier New" w:hAnsi="Courier New" w:cs="Courier New"/>
+                                <w:sz w:val="20"/>
+                                <w:szCs w:val="20"/>
+                              </w:rPr>
+                            </w:pPr>
+                            <w:r>
+                              <w:rPr>
+                                <w:rFonts w:ascii="Courier New" w:hAnsi="Courier New" w:cs="Courier New"/>
+                                <w:color w:val="000000"/>
+                                <w:sz w:val="20"/>
+                                <w:szCs w:val="20"/>
+                              </w:rPr>
+                              <w:t xml:space="preserve">    </w:t>
+                            </w:r>
+                            <w:r>
+                              <w:rPr>
+                                <w:rFonts w:ascii="Courier New" w:hAnsi="Courier New" w:cs="Courier New"/>
+                                <w:color w:val="028009"/>
+                                <w:sz w:val="20"/>
+                                <w:szCs w:val="20"/>
+                              </w:rPr>
+                              <w:t>% Damping characteristics (for complex poles)</w:t>
+                            </w:r>
+                          </w:p>
+                          <w:p>
+                            <w:pPr>
+                              <w:autoSpaceDE w:val="0"/>
+                              <w:autoSpaceDN w:val="0"/>
+                              <w:adjustRightInd w:val="0"/>
+                              <w:spacing w:after="0" w:line="240" w:lineRule="auto"/>
+                              <w:rPr>
+                                <w:rFonts w:ascii="Courier New" w:hAnsi="Courier New" w:cs="Courier New"/>
+                                <w:sz w:val="20"/>
+                                <w:szCs w:val="20"/>
+                              </w:rPr>
+                            </w:pPr>
+                            <w:r>
+                              <w:rPr>
+                                <w:rFonts w:ascii="Courier New" w:hAnsi="Courier New" w:cs="Courier New"/>
+                                <w:color w:val="000000"/>
+                                <w:sz w:val="20"/>
+                                <w:szCs w:val="20"/>
+                              </w:rPr>
+                              <w:t xml:space="preserve">    </w:t>
+                            </w:r>
+                            <w:r>
+                              <w:rPr>
+                                <w:rFonts w:ascii="Courier New" w:hAnsi="Courier New" w:cs="Courier New"/>
+                                <w:color w:val="0E00FF"/>
+                                <w:sz w:val="20"/>
+                                <w:szCs w:val="20"/>
+                              </w:rPr>
+                              <w:t>if</w:t>
+                            </w:r>
+                            <w:r>
+                              <w:rPr>
+                                <w:rFonts w:ascii="Courier New" w:hAnsi="Courier New" w:cs="Courier New"/>
+                                <w:color w:val="000000"/>
+                                <w:sz w:val="20"/>
+                                <w:szCs w:val="20"/>
+                              </w:rPr>
+                              <w:t xml:space="preserve"> ~</w:t>
+                            </w:r>
+                            <w:proofErr w:type="spellStart"/>
+                            <w:r>
+                              <w:rPr>
+                                <w:rFonts w:ascii="Courier New" w:hAnsi="Courier New" w:cs="Courier New"/>
+                                <w:color w:val="000000"/>
+                                <w:sz w:val="20"/>
+                                <w:szCs w:val="20"/>
+                              </w:rPr>
+                              <w:t>isreal</w:t>
+                            </w:r>
+                            <w:proofErr w:type="spellEnd"/>
+                            <w:r>
+                              <w:rPr>
+                                <w:rFonts w:ascii="Courier New" w:hAnsi="Courier New" w:cs="Courier New"/>
+                                <w:color w:val="000000"/>
+                                <w:sz w:val="20"/>
+                                <w:szCs w:val="20"/>
+                              </w:rPr>
+                              <w:t>(poles)</w:t>
+                            </w:r>
+                          </w:p>
+                          <w:p>
+                            <w:pPr>
+                              <w:autoSpaceDE w:val="0"/>
+                              <w:autoSpaceDN w:val="0"/>
+                              <w:adjustRightInd w:val="0"/>
+                              <w:spacing w:after="0" w:line="240" w:lineRule="auto"/>
+                              <w:rPr>
+                                <w:rFonts w:ascii="Courier New" w:hAnsi="Courier New" w:cs="Courier New"/>
+                                <w:sz w:val="20"/>
+                                <w:szCs w:val="20"/>
+                              </w:rPr>
+                            </w:pPr>
+                            <w:r>
+                              <w:rPr>
+                                <w:rFonts w:ascii="Courier New" w:hAnsi="Courier New" w:cs="Courier New"/>
+                                <w:color w:val="000000"/>
+                                <w:sz w:val="20"/>
+                                <w:szCs w:val="20"/>
+                              </w:rPr>
+                              <w:t xml:space="preserve">        [</w:t>
+                            </w:r>
+                            <w:proofErr w:type="spellStart"/>
+                            <w:r>
+                              <w:rPr>
+                                <w:rFonts w:ascii="Courier New" w:hAnsi="Courier New" w:cs="Courier New"/>
+                                <w:color w:val="000000"/>
+                                <w:sz w:val="20"/>
+                                <w:szCs w:val="20"/>
+                              </w:rPr>
+                              <w:t>wn</w:t>
+                            </w:r>
+                            <w:proofErr w:type="spellEnd"/>
+                            <w:r>
+                              <w:rPr>
+                                <w:rFonts w:ascii="Courier New" w:hAnsi="Courier New" w:cs="Courier New"/>
+                                <w:color w:val="000000"/>
+                                <w:sz w:val="20"/>
+                                <w:szCs w:val="20"/>
+                              </w:rPr>
+                              <w:t>, zeta] = damp(sys);</w:t>
+                            </w:r>
+                          </w:p>
+                          <w:p>
+                            <w:pPr>
+                              <w:autoSpaceDE w:val="0"/>
+                              <w:autoSpaceDN w:val="0"/>
+                              <w:adjustRightInd w:val="0"/>
+                              <w:spacing w:after="0" w:line="240" w:lineRule="auto"/>
+                              <w:rPr>
+                                <w:rFonts w:ascii="Courier New" w:hAnsi="Courier New" w:cs="Courier New"/>
+                                <w:sz w:val="20"/>
+                                <w:szCs w:val="20"/>
+                              </w:rPr>
+                            </w:pPr>
+                            <w:r>
+                              <w:rPr>
+                                <w:rFonts w:ascii="Courier New" w:hAnsi="Courier New" w:cs="Courier New"/>
+                                <w:color w:val="000000"/>
+                                <w:sz w:val="20"/>
+                                <w:szCs w:val="20"/>
+                              </w:rPr>
+                              <w:t xml:space="preserve">        </w:t>
+                            </w:r>
+                            <w:proofErr w:type="spellStart"/>
+                            <w:proofErr w:type="gramStart"/>
+                            <w:r>
+                              <w:rPr>
+                                <w:rFonts w:ascii="Courier New" w:hAnsi="Courier New" w:cs="Courier New"/>
+                                <w:color w:val="000000"/>
+                                <w:sz w:val="20"/>
+                                <w:szCs w:val="20"/>
+                              </w:rPr>
+                              <w:t>fprintf</w:t>
+                            </w:r>
+                            <w:proofErr w:type="spellEnd"/>
+                            <w:r>
+                              <w:rPr>
+                                <w:rFonts w:ascii="Courier New" w:hAnsi="Courier New" w:cs="Courier New"/>
+                                <w:color w:val="000000"/>
+                                <w:sz w:val="20"/>
+                                <w:szCs w:val="20"/>
+                              </w:rPr>
+                              <w:t>(</w:t>
+                            </w:r>
+                            <w:proofErr w:type="gramEnd"/>
+                            <w:r>
+                              <w:rPr>
+                                <w:rFonts w:ascii="Courier New" w:hAnsi="Courier New" w:cs="Courier New"/>
+                                <w:color w:val="AA04F9"/>
+                                <w:sz w:val="20"/>
+                                <w:szCs w:val="20"/>
+                              </w:rPr>
+                              <w:t>'Damping ratio (?): %.3f\n'</w:t>
+                            </w:r>
+                            <w:r>
+                              <w:rPr>
+                                <w:rFonts w:ascii="Courier New" w:hAnsi="Courier New" w:cs="Courier New"/>
+                                <w:color w:val="000000"/>
+                                <w:sz w:val="20"/>
+                                <w:szCs w:val="20"/>
+                              </w:rPr>
+                              <w:t>, zeta(1));</w:t>
+                            </w:r>
+                          </w:p>
+                          <w:p>
+                            <w:pPr>
+                              <w:autoSpaceDE w:val="0"/>
+                              <w:autoSpaceDN w:val="0"/>
+                              <w:adjustRightInd w:val="0"/>
+                              <w:spacing w:after="0" w:line="240" w:lineRule="auto"/>
+                              <w:rPr>
+                                <w:rFonts w:ascii="Courier New" w:hAnsi="Courier New" w:cs="Courier New"/>
+                                <w:sz w:val="20"/>
+                                <w:szCs w:val="20"/>
+                              </w:rPr>
+                            </w:pPr>
+                            <w:r>
+                              <w:rPr>
+                                <w:rFonts w:ascii="Courier New" w:hAnsi="Courier New" w:cs="Courier New"/>
+                                <w:color w:val="000000"/>
+                                <w:sz w:val="20"/>
+                                <w:szCs w:val="20"/>
+                              </w:rPr>
+                              <w:t xml:space="preserve">        </w:t>
+                            </w:r>
+                            <w:proofErr w:type="spellStart"/>
+                            <w:proofErr w:type="gramStart"/>
+                            <w:r>
+                              <w:rPr>
+                                <w:rFonts w:ascii="Courier New" w:hAnsi="Courier New" w:cs="Courier New"/>
+                                <w:color w:val="000000"/>
+                                <w:sz w:val="20"/>
+                                <w:szCs w:val="20"/>
+                              </w:rPr>
+                              <w:t>fprintf</w:t>
+                            </w:r>
+                            <w:proofErr w:type="spellEnd"/>
+                            <w:r>
+                              <w:rPr>
+                                <w:rFonts w:ascii="Courier New" w:hAnsi="Courier New" w:cs="Courier New"/>
+                                <w:color w:val="000000"/>
+                                <w:sz w:val="20"/>
+                                <w:szCs w:val="20"/>
+                              </w:rPr>
+                              <w:t>(</w:t>
+                            </w:r>
+                            <w:proofErr w:type="gramEnd"/>
+                            <w:r>
+                              <w:rPr>
+                                <w:rFonts w:ascii="Courier New" w:hAnsi="Courier New" w:cs="Courier New"/>
+                                <w:color w:val="AA04F9"/>
+                                <w:sz w:val="20"/>
+                                <w:szCs w:val="20"/>
+                              </w:rPr>
+                              <w:t>'Natural frequency (?n): %.3f rad/s\n'</w:t>
+                            </w:r>
+                            <w:r>
+                              <w:rPr>
+                                <w:rFonts w:ascii="Courier New" w:hAnsi="Courier New" w:cs="Courier New"/>
+                                <w:color w:val="000000"/>
+                                <w:sz w:val="20"/>
+                                <w:szCs w:val="20"/>
+                              </w:rPr>
+                              <w:t xml:space="preserve">, </w:t>
+                            </w:r>
+                            <w:proofErr w:type="spellStart"/>
+                            <w:r>
+                              <w:rPr>
+                                <w:rFonts w:ascii="Courier New" w:hAnsi="Courier New" w:cs="Courier New"/>
+                                <w:color w:val="000000"/>
+                                <w:sz w:val="20"/>
+                                <w:szCs w:val="20"/>
+                              </w:rPr>
+                              <w:t>wn</w:t>
+                            </w:r>
+                            <w:proofErr w:type="spellEnd"/>
+                            <w:r>
+                              <w:rPr>
+                                <w:rFonts w:ascii="Courier New" w:hAnsi="Courier New" w:cs="Courier New"/>
+                                <w:color w:val="000000"/>
+                                <w:sz w:val="20"/>
+                                <w:szCs w:val="20"/>
+                              </w:rPr>
+                              <w:t>(1));</w:t>
+                            </w:r>
+                          </w:p>
+                          <w:p>
+                            <w:pPr>
+                              <w:autoSpaceDE w:val="0"/>
+                              <w:autoSpaceDN w:val="0"/>
+                              <w:adjustRightInd w:val="0"/>
+                              <w:spacing w:after="0" w:line="240" w:lineRule="auto"/>
+                              <w:rPr>
+                                <w:rFonts w:ascii="Courier New" w:hAnsi="Courier New" w:cs="Courier New"/>
+                                <w:sz w:val="20"/>
+                                <w:szCs w:val="20"/>
+                              </w:rPr>
+                            </w:pPr>
+                            <w:r>
+                              <w:rPr>
+                                <w:rFonts w:ascii="Courier New" w:hAnsi="Courier New" w:cs="Courier New"/>
+                                <w:color w:val="000000"/>
+                                <w:sz w:val="20"/>
+                                <w:szCs w:val="20"/>
+                              </w:rPr>
+                              <w:t xml:space="preserve">    </w:t>
+                            </w:r>
+                            <w:r>
+                              <w:rPr>
+                                <w:rFonts w:ascii="Courier New" w:hAnsi="Courier New" w:cs="Courier New"/>
+                                <w:color w:val="0E00FF"/>
+                                <w:sz w:val="20"/>
+                                <w:szCs w:val="20"/>
+                              </w:rPr>
+                              <w:t>end</w:t>
+                            </w:r>
+                          </w:p>
+                          <w:p>
+                            <w:pPr>
+                              <w:autoSpaceDE w:val="0"/>
+                              <w:autoSpaceDN w:val="0"/>
+                              <w:adjustRightInd w:val="0"/>
+                              <w:spacing w:after="0" w:line="240" w:lineRule="auto"/>
+                              <w:rPr>
+                                <w:rFonts w:ascii="Courier New" w:hAnsi="Courier New" w:cs="Courier New"/>
+                                <w:sz w:val="20"/>
+                                <w:szCs w:val="20"/>
+                              </w:rPr>
+                            </w:pPr>
+                            <w:r>
+                              <w:rPr>
+                                <w:rFonts w:ascii="Courier New" w:hAnsi="Courier New" w:cs="Courier New"/>
+                                <w:color w:val="0E00FF"/>
+                                <w:sz w:val="20"/>
+                                <w:szCs w:val="20"/>
+                              </w:rPr>
+                              <w:t xml:space="preserve"> </w:t>
+                            </w:r>
+                          </w:p>
+                          <w:p>
+                            <w:pPr>
+                              <w:autoSpaceDE w:val="0"/>
+                              <w:autoSpaceDN w:val="0"/>
+                              <w:adjustRightInd w:val="0"/>
+                              <w:spacing w:after="0" w:line="240" w:lineRule="auto"/>
+                              <w:rPr>
+                                <w:rFonts w:ascii="Courier New" w:hAnsi="Courier New" w:cs="Courier New"/>
+                                <w:sz w:val="20"/>
+                                <w:szCs w:val="20"/>
+                              </w:rPr>
+                            </w:pPr>
+                            <w:r>
+                              <w:rPr>
+                                <w:rFonts w:ascii="Courier New" w:hAnsi="Courier New" w:cs="Courier New"/>
+                                <w:color w:val="0E00FF"/>
+                                <w:sz w:val="20"/>
+                                <w:szCs w:val="20"/>
+                              </w:rPr>
+                              <w:t>end</w:t>
+                            </w:r>
+                          </w:p>
+                        </w:txbxContent>
+                      </wps:txbx>
+                      <wps:bodyPr rot="0" vert="horz" wrap="square" lIns="91440" tIns="45720" rIns="91440" bIns="45720" anchor="t" anchorCtr="0">
+                        <a:noAutofit/>
+                      </wps:bodyPr>
+                    </wps:wsp>
+                  </a:graphicData>
+                </a:graphic>
+                <wp14:sizeRelH relativeFrom="margin">
+                  <wp14:pctWidth>0</wp14:pctWidth>
+                </wp14:sizeRelH>
+                <wp14:sizeRelV relativeFrom="margin">
+                  <wp14:pctHeight>0</wp14:pctHeight>
+                </wp14:sizeRelV>
+              </wp:anchor>
+            </w:drawing>
+          </mc:Choice>
+          <mc:Fallback>
+            <w:pict>
+              <v:shape w14:anchorId="0FB0CB94" id="_x0000_s1031" type="#_x0000_t202" style="position:absolute;margin-left:-2pt;margin-top:37.1pt;width:488pt;height:304.5pt;z-index:251675648;visibility:visible;mso-wrap-style:square;mso-width-percent:0;mso-height-percent:0;mso-wrap-distance-left:9pt;mso-wrap-distance-top:3.6pt;mso-wrap-distance-right:9pt;mso-wrap-distance-bottom:3.6pt;mso-position-horizontal:absolute;mso-position-horizontal-relative:text;mso-position-vertical:absolute;mso-position-vertical-relative:text;mso-width-percent:0;mso-height-percent:0;mso-width-relative:margin;mso-height-relative:margin;v-text-anchor:top" o:gfxdata="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">
+                <v:textbox>
+                  <w:txbxContent>
+                    <w:p>
+                      <w:pPr>
+                        <w:autoSpaceDE w:val="0"/>
+                        <w:autoSpaceDN w:val="0"/>
+                        <w:adjustRightInd w:val="0"/>
+                        <w:spacing w:after="0" w:line="240" w:lineRule="auto"/>
+                        <w:rPr>
+                          <w:rFonts w:ascii="Courier New" w:hAnsi="Courier New" w:cs="Courier New"/>
+                          <w:sz w:val="20"/>
+                          <w:szCs w:val="20"/>
+                        </w:rPr>
+                      </w:pPr>
+                      <w:r>
+                        <w:rPr>
+                          <w:rFonts w:ascii="Courier New" w:hAnsi="Courier New" w:cs="Courier New"/>
+                          <w:color w:val="0E00FF"/>
+                          <w:sz w:val="20"/>
+                          <w:szCs w:val="20"/>
+                        </w:rPr>
+                        <w:t>function</w:t>
+                      </w:r>
+                      <w:r>
+                        <w:rPr>
+                          <w:rFonts w:ascii="Courier New" w:hAnsi="Courier New" w:cs="Courier New"/>
+                          <w:color w:val="000000"/>
+                          <w:sz w:val="20"/>
+                          <w:szCs w:val="20"/>
+                        </w:rPr>
+                        <w:t xml:space="preserve"> [poles] = </w:t>
+                      </w:r>
+                      <w:proofErr w:type="spellStart"/>
+                      <w:r>
+                        <w:rPr>
+                          <w:rFonts w:ascii="Courier New" w:hAnsi="Courier New" w:cs="Courier New"/>
+                          <w:color w:val="000000"/>
+                          <w:sz w:val="20"/>
+                          <w:szCs w:val="20"/>
+                        </w:rPr>
+                        <w:t>draw_poles</w:t>
+                      </w:r>
+                      <w:proofErr w:type="spellEnd"/>
+                      <w:r>
+                        <w:rPr>
+                          <w:rFonts w:ascii="Courier New" w:hAnsi="Courier New" w:cs="Courier New"/>
+                          <w:color w:val="000000"/>
+                          <w:sz w:val="20"/>
+                          <w:szCs w:val="20"/>
+                        </w:rPr>
+                        <w:t>(sys)</w:t>
+                      </w:r>
+                    </w:p>
+                    <w:p>
+                      <w:pPr>
+                        <w:autoSpaceDE w:val="0"/>
+                        <w:autoSpaceDN w:val="0"/>
+                        <w:adjustRightInd w:val="0"/>
+                        <w:spacing w:after="0" w:line="240" w:lineRule="auto"/>
+                        <w:rPr>
+                          <w:rFonts w:ascii="Courier New" w:hAnsi="Courier New" w:cs="Courier New"/>
+                          <w:sz w:val="20"/>
+                          <w:szCs w:val="20"/>
+                        </w:rPr>
+                      </w:pPr>
+                    </w:p>
+                    <w:p>
+                      <w:pPr>
+                        <w:autoSpaceDE w:val="0"/>
+                        <w:autoSpaceDN w:val="0"/>
+                        <w:adjustRightInd w:val="0"/>
+                        <w:spacing w:after="0" w:line="240" w:lineRule="auto"/>
+                        <w:rPr>
+                          <w:rFonts w:ascii="Courier New" w:hAnsi="Courier New" w:cs="Courier New"/>
+                          <w:sz w:val="20"/>
+                          <w:szCs w:val="20"/>
+                        </w:rPr>
+                      </w:pPr>
+                      <w:r>
+                        <w:rPr>
+                          <w:rFonts w:ascii="Courier New" w:hAnsi="Courier New" w:cs="Courier New"/>
+                          <w:color w:val="000000"/>
+                          <w:sz w:val="20"/>
+                          <w:szCs w:val="20"/>
+                        </w:rPr>
+                        <w:t xml:space="preserve">    </w:t>
+                      </w:r>
+                      <w:r>
+                        <w:rPr>
+                          <w:rFonts w:ascii="Courier New" w:hAnsi="Courier New" w:cs="Courier New"/>
+                          <w:color w:val="028009"/>
+                          <w:sz w:val="20"/>
+                          <w:szCs w:val="20"/>
+                        </w:rPr>
+                        <w:t>% Create figure</w:t>
+                      </w:r>
+                    </w:p>
+                    <w:p>
+                      <w:pPr>
+                        <w:autoSpaceDE w:val="0"/>
+                        <w:autoSpaceDN w:val="0"/>
+                        <w:adjustRightInd w:val="0"/>
+                        <w:spacing w:after="0" w:line="240" w:lineRule="auto"/>
+                        <w:rPr>
+                          <w:rFonts w:ascii="Courier New" w:hAnsi="Courier New" w:cs="Courier New"/>
+                          <w:sz w:val="20"/>
+                          <w:szCs w:val="20"/>
+                        </w:rPr>
+                      </w:pPr>
+                      <w:r>
+                        <w:rPr>
+                          <w:rFonts w:ascii="Courier New" w:hAnsi="Courier New" w:cs="Courier New"/>
+                          <w:color w:val="000000"/>
+                          <w:sz w:val="20"/>
+                          <w:szCs w:val="20"/>
+                        </w:rPr>
+                        <w:t xml:space="preserve">    figure;</w:t>
+                      </w:r>
+                    </w:p>
+                    <w:p>
+                      <w:pPr>
+                        <w:autoSpaceDE w:val="0"/>
+                        <w:autoSpaceDN w:val="0"/>
+                        <w:adjustRightInd w:val="0"/>
+                        <w:spacing w:after="0" w:line="240" w:lineRule="auto"/>
+                        <w:rPr>
+                          <w:rFonts w:ascii="Courier New" w:hAnsi="Courier New" w:cs="Courier New"/>
+                          <w:sz w:val="20"/>
+                          <w:szCs w:val="20"/>
+                        </w:rPr>
+                      </w:pPr>
+                      <w:r>
+                        <w:rPr>
+                          <w:rFonts w:ascii="Courier New" w:hAnsi="Courier New" w:cs="Courier New"/>
+                          <w:color w:val="000000"/>
+                          <w:sz w:val="20"/>
+                          <w:szCs w:val="20"/>
+                        </w:rPr>
+                        <w:t xml:space="preserve">    </w:t>
+                      </w:r>
+                    </w:p>
+                    <w:p>
+                      <w:pPr>
+                        <w:autoSpaceDE w:val="0"/>
+                        <w:autoSpaceDN w:val="0"/>
+                        <w:adjustRightInd w:val="0"/>
+                        <w:spacing w:after="0" w:line="240" w:lineRule="auto"/>
+                        <w:rPr>
+                          <w:rFonts w:ascii="Courier New" w:hAnsi="Courier New" w:cs="Courier New"/>
+                          <w:sz w:val="20"/>
+                          <w:szCs w:val="20"/>
+                        </w:rPr>
+                      </w:pPr>
+                      <w:r>
+                        <w:rPr>
+                          <w:rFonts w:ascii="Courier New" w:hAnsi="Courier New" w:cs="Courier New"/>
+                          <w:color w:val="000000"/>
+                          <w:sz w:val="20"/>
+                          <w:szCs w:val="20"/>
+                        </w:rPr>
+                        <w:t xml:space="preserve">    </w:t>
+                      </w:r>
+                      <w:r>
+                        <w:rPr>
+                          <w:rFonts w:ascii="Courier New" w:hAnsi="Courier New" w:cs="Courier New"/>
+                          <w:color w:val="028009"/>
+                          <w:sz w:val="20"/>
+                          <w:szCs w:val="20"/>
+                        </w:rPr>
+                        <w:t>% Plot pole-zero map</w:t>
+                      </w:r>
+                    </w:p>
+                    <w:p>
+                      <w:pPr>
+                        <w:autoSpaceDE w:val="0"/>
+                        <w:autoSpaceDN w:val="0"/>
+                        <w:adjustRightInd w:val="0"/>
+                        <w:spacing w:after="0" w:line="240" w:lineRule="auto"/>
+                        <w:rPr>
+                          <w:rFonts w:ascii="Courier New" w:hAnsi="Courier New" w:cs="Courier New"/>
+                          <w:sz w:val="20"/>
+                          <w:szCs w:val="20"/>
+                        </w:rPr>
+                      </w:pPr>
+                      <w:r>
+                        <w:rPr>
+                          <w:rFonts w:ascii="Courier New" w:hAnsi="Courier New" w:cs="Courier New"/>
+                          <w:color w:val="000000"/>
+                          <w:sz w:val="20"/>
+                          <w:szCs w:val="20"/>
+                        </w:rPr>
+                        <w:t xml:space="preserve">    </w:t>
+                      </w:r>
+                      <w:proofErr w:type="spellStart"/>
+                      <w:r>
+                        <w:rPr>
+                          <w:rFonts w:ascii="Courier New" w:hAnsi="Courier New" w:cs="Courier New"/>
+                          <w:color w:val="000000"/>
+                          <w:sz w:val="20"/>
+                          <w:szCs w:val="20"/>
+                        </w:rPr>
+                        <w:t>pzmap</w:t>
+                      </w:r>
+                      <w:proofErr w:type="spellEnd"/>
+                      <w:r>
+                        <w:rPr>
+                          <w:rFonts w:ascii="Courier New" w:hAnsi="Courier New" w:cs="Courier New"/>
+                          <w:color w:val="000000"/>
+                          <w:sz w:val="20"/>
+                          <w:szCs w:val="20"/>
+                        </w:rPr>
+                        <w:t>(sys);</w:t>
+                      </w:r>
+                    </w:p>
+                    <w:p>
+                      <w:pPr>
+                        <w:autoSpaceDE w:val="0"/>
+                        <w:autoSpaceDN w:val="0"/>
+                        <w:adjustRightInd w:val="0"/>
+                        <w:spacing w:after="0" w:line="240" w:lineRule="auto"/>
+                        <w:rPr>
+                          <w:rFonts w:ascii="Courier New" w:hAnsi="Courier New" w:cs="Courier New"/>
+                          <w:sz w:val="20"/>
+                          <w:szCs w:val="20"/>
+                        </w:rPr>
+                      </w:pPr>
+                      <w:r>
+                        <w:rPr>
+                          <w:rFonts w:ascii="Courier New" w:hAnsi="Courier New" w:cs="Courier New"/>
+                          <w:color w:val="000000"/>
+                          <w:sz w:val="20"/>
+                          <w:szCs w:val="20"/>
+                        </w:rPr>
+                        <w:t xml:space="preserve">    </w:t>
+                      </w:r>
+                      <w:proofErr w:type="gramStart"/>
+                      <w:r>
+                        <w:rPr>
+                          <w:rFonts w:ascii="Courier New" w:hAnsi="Courier New" w:cs="Courier New"/>
+                          <w:color w:val="000000"/>
+                          <w:sz w:val="20"/>
+                          <w:szCs w:val="20"/>
+                        </w:rPr>
+                        <w:t>title(</w:t>
+                      </w:r>
+                      <w:proofErr w:type="gramEnd"/>
+                      <w:r>
+                        <w:rPr>
+                          <w:rFonts w:ascii="Courier New" w:hAnsi="Courier New" w:cs="Courier New"/>
+                          <w:color w:val="000000"/>
+                          <w:sz w:val="20"/>
+                          <w:szCs w:val="20"/>
+                        </w:rPr>
+                        <w:t>[</w:t>
+                      </w:r>
+                      <w:r>
+                        <w:rPr>
+                          <w:rFonts w:ascii="Courier New" w:hAnsi="Courier New" w:cs="Courier New"/>
+                          <w:color w:val="AA04F9"/>
+                          <w:sz w:val="20"/>
+                          <w:szCs w:val="20"/>
+                        </w:rPr>
+                        <w:t>'Pole-Zero Map of: '</w:t>
+                      </w:r>
+                      <w:r>
+                        <w:rPr>
+                          <w:rFonts w:ascii="Courier New" w:hAnsi="Courier New" w:cs="Courier New"/>
+                          <w:color w:val="000000"/>
+                          <w:sz w:val="20"/>
+                          <w:szCs w:val="20"/>
+                        </w:rPr>
+                        <w:t xml:space="preserve"> </w:t>
+                      </w:r>
+                      <w:proofErr w:type="spellStart"/>
+                      <w:r>
+                        <w:rPr>
+                          <w:rFonts w:ascii="Courier New" w:hAnsi="Courier New" w:cs="Courier New"/>
+                          <w:color w:val="000000"/>
+                          <w:sz w:val="20"/>
+                          <w:szCs w:val="20"/>
+                        </w:rPr>
+                        <w:t>inputname</w:t>
+                      </w:r>
+                      <w:proofErr w:type="spellEnd"/>
+                      <w:r>
+                        <w:rPr>
+                          <w:rFonts w:ascii="Courier New" w:hAnsi="Courier New" w:cs="Courier New"/>
+                          <w:color w:val="000000"/>
+                          <w:sz w:val="20"/>
+                          <w:szCs w:val="20"/>
+                        </w:rPr>
+                        <w:t>(1)]);</w:t>
+                      </w:r>
+                    </w:p>
+                    <w:p>
+                      <w:pPr>
+                        <w:autoSpaceDE w:val="0"/>
+                        <w:autoSpaceDN w:val="0"/>
+                        <w:adjustRightInd w:val="0"/>
+                        <w:spacing w:after="0" w:line="240" w:lineRule="auto"/>
+                        <w:rPr>
+                          <w:rFonts w:ascii="Courier New" w:hAnsi="Courier New" w:cs="Courier New"/>
+                          <w:sz w:val="20"/>
+                          <w:szCs w:val="20"/>
+                        </w:rPr>
+                      </w:pPr>
+                      <w:r>
+                        <w:rPr>
+                          <w:rFonts w:ascii="Courier New" w:hAnsi="Courier New" w:cs="Courier New"/>
+                          <w:color w:val="000000"/>
+                          <w:sz w:val="20"/>
+                          <w:szCs w:val="20"/>
+                        </w:rPr>
+                        <w:t xml:space="preserve">    grid </w:t>
+                      </w:r>
+                      <w:r>
+                        <w:rPr>
+                          <w:rFonts w:ascii="Courier New" w:hAnsi="Courier New" w:cs="Courier New"/>
+                          <w:color w:val="AA04F9"/>
+                          <w:sz w:val="20"/>
+                          <w:szCs w:val="20"/>
+                        </w:rPr>
+                        <w:t>on</w:t>
+                      </w:r>
+                      <w:r>
+                        <w:rPr>
+                          <w:rFonts w:ascii="Courier New" w:hAnsi="Courier New" w:cs="Courier New"/>
+                          <w:color w:val="000000"/>
+                          <w:sz w:val="20"/>
+                          <w:szCs w:val="20"/>
+                        </w:rPr>
+                        <w:t>;</w:t>
+                      </w:r>
+                    </w:p>
+                    <w:p>
+                      <w:pPr>
+                        <w:autoSpaceDE w:val="0"/>
+                        <w:autoSpaceDN w:val="0"/>
+                        <w:adjustRightInd w:val="0"/>
+                        <w:spacing w:after="0" w:line="240" w:lineRule="auto"/>
+                        <w:rPr>
+                          <w:rFonts w:ascii="Courier New" w:hAnsi="Courier New" w:cs="Courier New"/>
+                          <w:sz w:val="20"/>
+                          <w:szCs w:val="20"/>
+                        </w:rPr>
+                      </w:pPr>
+                      <w:r>
+                        <w:rPr>
+                          <w:rFonts w:ascii="Courier New" w:hAnsi="Courier New" w:cs="Courier New"/>
+                          <w:color w:val="000000"/>
+                          <w:sz w:val="20"/>
+                          <w:szCs w:val="20"/>
+                        </w:rPr>
+                        <w:t xml:space="preserve">    </w:t>
+                      </w:r>
+                    </w:p>
+                    <w:p>
+                      <w:pPr>
+                        <w:autoSpaceDE w:val="0"/>
+                        <w:autoSpaceDN w:val="0"/>
+                        <w:adjustRightInd w:val="0"/>
+                        <w:spacing w:after="0" w:line="240" w:lineRule="auto"/>
+                        <w:rPr>
+                          <w:rFonts w:ascii="Courier New" w:hAnsi="Courier New" w:cs="Courier New"/>
+                          <w:sz w:val="20"/>
+                          <w:szCs w:val="20"/>
+                        </w:rPr>
+                      </w:pPr>
+                      <w:r>
+                        <w:rPr>
+                          <w:rFonts w:ascii="Courier New" w:hAnsi="Courier New" w:cs="Courier New"/>
+                          <w:color w:val="000000"/>
+                          <w:sz w:val="20"/>
+                          <w:szCs w:val="20"/>
+                        </w:rPr>
+                        <w:t xml:space="preserve">    </w:t>
+                      </w:r>
+                      <w:r>
+                        <w:rPr>
+                          <w:rFonts w:ascii="Courier New" w:hAnsi="Courier New" w:cs="Courier New"/>
+                          <w:color w:val="028009"/>
+                          <w:sz w:val="20"/>
+                          <w:szCs w:val="20"/>
+                        </w:rPr>
+                        <w:t>% Get poles</w:t>
+                      </w:r>
+                    </w:p>
+                    <w:p>
+                      <w:pPr>
+                        <w:autoSpaceDE w:val="0"/>
+                        <w:autoSpaceDN w:val="0"/>
+                        <w:adjustRightInd w:val="0"/>
+                        <w:spacing w:after="0" w:line="240" w:lineRule="auto"/>
+                        <w:rPr>
+                          <w:rFonts w:ascii="Courier New" w:hAnsi="Courier New" w:cs="Courier New"/>
+                          <w:sz w:val="20"/>
+                          <w:szCs w:val="20"/>
+                        </w:rPr>
+                      </w:pPr>
+                      <w:r>
+                        <w:rPr>
+                          <w:rFonts w:ascii="Courier New" w:hAnsi="Courier New" w:cs="Courier New"/>
+                          <w:color w:val="000000"/>
+                          <w:sz w:val="20"/>
+                          <w:szCs w:val="20"/>
+                        </w:rPr>
+                        <w:t xml:space="preserve">    poles = pole(sys);</w:t>
+                      </w:r>
+                    </w:p>
+                    <w:p>
+                      <w:pPr>
+                        <w:autoSpaceDE w:val="0"/>
+                        <w:autoSpaceDN w:val="0"/>
+                        <w:adjustRightInd w:val="0"/>
+                        <w:spacing w:after="0" w:line="240" w:lineRule="auto"/>
+                        <w:rPr>
+                          <w:rFonts w:ascii="Courier New" w:hAnsi="Courier New" w:cs="Courier New"/>
+                          <w:sz w:val="20"/>
+                          <w:szCs w:val="20"/>
+                        </w:rPr>
+                      </w:pPr>
+                      <w:r>
+                        <w:rPr>
+                          <w:rFonts w:ascii="Courier New" w:hAnsi="Courier New" w:cs="Courier New"/>
+                          <w:color w:val="000000"/>
+                          <w:sz w:val="20"/>
+                          <w:szCs w:val="20"/>
+                        </w:rPr>
+                        <w:t xml:space="preserve">    </w:t>
+                      </w:r>
+                    </w:p>
+                    <w:p>
+                      <w:pPr>
+                        <w:autoSpaceDE w:val="0"/>
+                        <w:autoSpaceDN w:val="0"/>
+                        <w:adjustRightInd w:val="0"/>
+                        <w:spacing w:after="0" w:line="240" w:lineRule="auto"/>
+                        <w:rPr>
+                          <w:rFonts w:ascii="Courier New" w:hAnsi="Courier New" w:cs="Courier New"/>
+                          <w:sz w:val="20"/>
+                          <w:szCs w:val="20"/>
+                        </w:rPr>
+                      </w:pPr>
+                      <w:r>
+                        <w:rPr>
+                          <w:rFonts w:ascii="Courier New" w:hAnsi="Courier New" w:cs="Courier New"/>
+                          <w:color w:val="000000"/>
+                          <w:sz w:val="20"/>
+                          <w:szCs w:val="20"/>
+                        </w:rPr>
+                        <w:t xml:space="preserve">    </w:t>
+                      </w:r>
+                      <w:r>
+                        <w:rPr>
+                          <w:rFonts w:ascii="Courier New" w:hAnsi="Courier New" w:cs="Courier New"/>
+                          <w:color w:val="028009"/>
+                          <w:sz w:val="20"/>
+                          <w:szCs w:val="20"/>
+                        </w:rPr>
+                        <w:t>% Display poles</w:t>
+                      </w:r>
+                    </w:p>
+                    <w:p>
+                      <w:pPr>
+                        <w:autoSpaceDE w:val="0"/>
+                        <w:autoSpaceDN w:val="0"/>
+                        <w:adjustRightInd w:val="0"/>
+                        <w:spacing w:after="0" w:line="240" w:lineRule="auto"/>
+                        <w:rPr>
+                          <w:rFonts w:ascii="Courier New" w:hAnsi="Courier New" w:cs="Courier New"/>
+                          <w:sz w:val="20"/>
+                          <w:szCs w:val="20"/>
+                        </w:rPr>
+                      </w:pPr>
+                      <w:r>
+                        <w:rPr>
+                          <w:rFonts w:ascii="Courier New" w:hAnsi="Courier New" w:cs="Courier New"/>
+                          <w:color w:val="000000"/>
+                          <w:sz w:val="20"/>
+                          <w:szCs w:val="20"/>
+                        </w:rPr>
+                        <w:t xml:space="preserve">    </w:t>
+                      </w:r>
+                      <w:proofErr w:type="spellStart"/>
+                      <w:proofErr w:type="gramStart"/>
+                      <w:r>
+                        <w:rPr>
+                          <w:rFonts w:ascii="Courier New" w:hAnsi="Courier New" w:cs="Courier New"/>
+                          <w:color w:val="000000"/>
+                          <w:sz w:val="20"/>
+                          <w:szCs w:val="20"/>
+                        </w:rPr>
+                        <w:t>disp</w:t>
+                      </w:r>
+                      <w:proofErr w:type="spellEnd"/>
+                      <w:r>
+                        <w:rPr>
+                          <w:rFonts w:ascii="Courier New" w:hAnsi="Courier New" w:cs="Courier New"/>
+                          <w:color w:val="000000"/>
+                          <w:sz w:val="20"/>
+                          <w:szCs w:val="20"/>
+                        </w:rPr>
+                        <w:t>(</w:t>
+                      </w:r>
+                      <w:proofErr w:type="gramEnd"/>
+                      <w:r>
+                        <w:rPr>
+                          <w:rFonts w:ascii="Courier New" w:hAnsi="Courier New" w:cs="Courier New"/>
+                          <w:color w:val="000000"/>
+                          <w:sz w:val="20"/>
+                          <w:szCs w:val="20"/>
+                        </w:rPr>
+                        <w:t>[</w:t>
+                      </w:r>
+                      <w:r>
+                        <w:rPr>
+                          <w:rFonts w:ascii="Courier New" w:hAnsi="Courier New" w:cs="Courier New"/>
+                          <w:color w:val="AA04F9"/>
+                          <w:sz w:val="20"/>
+                          <w:szCs w:val="20"/>
+                        </w:rPr>
+                        <w:t>'Poles of '</w:t>
+                      </w:r>
+                      <w:r>
+                        <w:rPr>
+                          <w:rFonts w:ascii="Courier New" w:hAnsi="Courier New" w:cs="Courier New"/>
+                          <w:color w:val="000000"/>
+                          <w:sz w:val="20"/>
+                          <w:szCs w:val="20"/>
+                        </w:rPr>
+                        <w:t xml:space="preserve"> </w:t>
+                      </w:r>
+                      <w:proofErr w:type="spellStart"/>
+                      <w:r>
+                        <w:rPr>
+                          <w:rFonts w:ascii="Courier New" w:hAnsi="Courier New" w:cs="Courier New"/>
+                          <w:color w:val="000000"/>
+                          <w:sz w:val="20"/>
+                          <w:szCs w:val="20"/>
+                        </w:rPr>
+                        <w:t>inputname</w:t>
+                      </w:r>
+                      <w:proofErr w:type="spellEnd"/>
+                      <w:r>
+                        <w:rPr>
+                          <w:rFonts w:ascii="Courier New" w:hAnsi="Courier New" w:cs="Courier New"/>
+                          <w:color w:val="000000"/>
+                          <w:sz w:val="20"/>
+                          <w:szCs w:val="20"/>
+                        </w:rPr>
+                        <w:t xml:space="preserve">(1) </w:t>
+                      </w:r>
+                      <w:r>
+                        <w:rPr>
+                          <w:rFonts w:ascii="Courier New" w:hAnsi="Courier New" w:cs="Courier New"/>
+                          <w:color w:val="AA04F9"/>
+                          <w:sz w:val="20"/>
+                          <w:szCs w:val="20"/>
+                        </w:rPr>
+                        <w:t>':'</w:t>
+                      </w:r>
+                      <w:r>
+                        <w:rPr>
+                          <w:rFonts w:ascii="Courier New" w:hAnsi="Courier New" w:cs="Courier New"/>
+                          <w:color w:val="000000"/>
+                          <w:sz w:val="20"/>
+                          <w:szCs w:val="20"/>
+                        </w:rPr>
+                        <w:t>]);</w:t>
+                      </w:r>
+                    </w:p>
+                    <w:p>
+                      <w:pPr>
+                        <w:autoSpaceDE w:val="0"/>
+                        <w:autoSpaceDN w:val="0"/>
+                        <w:adjustRightInd w:val="0"/>
+                        <w:spacing w:after="0" w:line="240" w:lineRule="auto"/>
+                        <w:rPr>
+                          <w:rFonts w:ascii="Courier New" w:hAnsi="Courier New" w:cs="Courier New"/>
+                          <w:sz w:val="20"/>
+                          <w:szCs w:val="20"/>
+                        </w:rPr>
+                      </w:pPr>
+                      <w:r>
+                        <w:rPr>
+                          <w:rFonts w:ascii="Courier New" w:hAnsi="Courier New" w:cs="Courier New"/>
+                          <w:color w:val="000000"/>
+                          <w:sz w:val="20"/>
+                          <w:szCs w:val="20"/>
+                        </w:rPr>
+                        <w:t xml:space="preserve">    </w:t>
+                      </w:r>
+                      <w:proofErr w:type="spellStart"/>
+                      <w:r>
+                        <w:rPr>
+                          <w:rFonts w:ascii="Courier New" w:hAnsi="Courier New" w:cs="Courier New"/>
+                          <w:color w:val="000000"/>
+                          <w:sz w:val="20"/>
+                          <w:szCs w:val="20"/>
+                        </w:rPr>
+                        <w:t>disp</w:t>
+                      </w:r>
+                      <w:proofErr w:type="spellEnd"/>
+                      <w:r>
+                        <w:rPr>
+                          <w:rFonts w:ascii="Courier New" w:hAnsi="Courier New" w:cs="Courier New"/>
+                          <w:color w:val="000000"/>
+                          <w:sz w:val="20"/>
+                          <w:szCs w:val="20"/>
+                        </w:rPr>
+                        <w:t>(poles);</w:t>
+                      </w:r>
+                    </w:p>
+                    <w:p>
+                      <w:pPr>
+                        <w:autoSpaceDE w:val="0"/>
+                        <w:autoSpaceDN w:val="0"/>
+                        <w:adjustRightInd w:val="0"/>
+                        <w:spacing w:after="0" w:line="240" w:lineRule="auto"/>
+                        <w:rPr>
+                          <w:rFonts w:ascii="Courier New" w:hAnsi="Courier New" w:cs="Courier New"/>
+                          <w:sz w:val="20"/>
+                          <w:szCs w:val="20"/>
+                        </w:rPr>
+                      </w:pPr>
+                      <w:r>
+                        <w:rPr>
+                          <w:rFonts w:ascii="Courier New" w:hAnsi="Courier New" w:cs="Courier New"/>
+                          <w:color w:val="000000"/>
+                          <w:sz w:val="20"/>
+                          <w:szCs w:val="20"/>
+                        </w:rPr>
+                        <w:t xml:space="preserve">    </w:t>
+                      </w:r>
+                    </w:p>
+                    <w:p>
+                      <w:pPr>
+                        <w:autoSpaceDE w:val="0"/>
+                        <w:autoSpaceDN w:val="0"/>
+                        <w:adjustRightInd w:val="0"/>
+                        <w:spacing w:after="0" w:line="240" w:lineRule="auto"/>
+                        <w:rPr>
+                          <w:rFonts w:ascii="Courier New" w:hAnsi="Courier New" w:cs="Courier New"/>
+                          <w:sz w:val="20"/>
+                          <w:szCs w:val="20"/>
+                        </w:rPr>
+                      </w:pPr>
+                      <w:r>
+                        <w:rPr>
+                          <w:rFonts w:ascii="Courier New" w:hAnsi="Courier New" w:cs="Courier New"/>
+                          <w:color w:val="000000"/>
+                          <w:sz w:val="20"/>
+                          <w:szCs w:val="20"/>
+                        </w:rPr>
+                        <w:t xml:space="preserve">    </w:t>
+                      </w:r>
+                    </w:p>
+                    <w:p>
+                      <w:pPr>
+                        <w:autoSpaceDE w:val="0"/>
+                        <w:autoSpaceDN w:val="0"/>
+                        <w:adjustRightInd w:val="0"/>
+                        <w:spacing w:after="0" w:line="240" w:lineRule="auto"/>
+                        <w:rPr>
+                          <w:rFonts w:ascii="Courier New" w:hAnsi="Courier New" w:cs="Courier New"/>
+                          <w:sz w:val="20"/>
+                          <w:szCs w:val="20"/>
+                        </w:rPr>
+                      </w:pPr>
+                      <w:r>
+                        <w:rPr>
+                          <w:rFonts w:ascii="Courier New" w:hAnsi="Courier New" w:cs="Courier New"/>
+                          <w:color w:val="000000"/>
+                          <w:sz w:val="20"/>
+                          <w:szCs w:val="20"/>
+                        </w:rPr>
+                        <w:t xml:space="preserve">    </w:t>
+                      </w:r>
+                      <w:r>
+                        <w:rPr>
+                          <w:rFonts w:ascii="Courier New" w:hAnsi="Courier New" w:cs="Courier New"/>
+                          <w:color w:val="028009"/>
+                          <w:sz w:val="20"/>
+                          <w:szCs w:val="20"/>
+                        </w:rPr>
+                        <w:t>% Damping characteristics (for complex poles)</w:t>
+                      </w:r>
+                    </w:p>
+                    <w:p>
+                      <w:pPr>
+                        <w:autoSpaceDE w:val="0"/>
+                        <w:autoSpaceDN w:val="0"/>
+                        <w:adjustRightInd w:val="0"/>
+                        <w:spacing w:after="0" w:line="240" w:lineRule="auto"/>
+                        <w:rPr>
+                          <w:rFonts w:ascii="Courier New" w:hAnsi="Courier New" w:cs="Courier New"/>
+                          <w:sz w:val="20"/>
+                          <w:szCs w:val="20"/>
+                        </w:rPr>
+                      </w:pPr>
+                      <w:r>
+                        <w:rPr>
+                          <w:rFonts w:ascii="Courier New" w:hAnsi="Courier New" w:cs="Courier New"/>
+                          <w:color w:val="000000"/>
+                          <w:sz w:val="20"/>
+                          <w:szCs w:val="20"/>
+                        </w:rPr>
+                        <w:t xml:space="preserve">    </w:t>
+                      </w:r>
+                      <w:r>
+                        <w:rPr>
+                          <w:rFonts w:ascii="Courier New" w:hAnsi="Courier New" w:cs="Courier New"/>
+                          <w:color w:val="0E00FF"/>
+                          <w:sz w:val="20"/>
+                          <w:szCs w:val="20"/>
+                        </w:rPr>
+                        <w:t>if</w:t>
+                      </w:r>
+                      <w:r>
+                        <w:rPr>
+                          <w:rFonts w:ascii="Courier New" w:hAnsi="Courier New" w:cs="Courier New"/>
+                          <w:color w:val="000000"/>
+                          <w:sz w:val="20"/>
+                          <w:szCs w:val="20"/>
+                        </w:rPr>
+                        <w:t xml:space="preserve"> ~</w:t>
+                      </w:r>
+                      <w:proofErr w:type="spellStart"/>
+                      <w:r>
+                        <w:rPr>
+                          <w:rFonts w:ascii="Courier New" w:hAnsi="Courier New" w:cs="Courier New"/>
+                          <w:color w:val="000000"/>
+                          <w:sz w:val="20"/>
+                          <w:szCs w:val="20"/>
+                        </w:rPr>
+                        <w:t>isreal</w:t>
+                      </w:r>
+                      <w:proofErr w:type="spellEnd"/>
+                      <w:r>
+                        <w:rPr>
+                          <w:rFonts w:ascii="Courier New" w:hAnsi="Courier New" w:cs="Courier New"/>
+                          <w:color w:val="000000"/>
+                          <w:sz w:val="20"/>
+                          <w:szCs w:val="20"/>
+                        </w:rPr>
+                        <w:t>(poles)</w:t>
+                      </w:r>
+                    </w:p>
+                    <w:p>
+                      <w:pPr>
+                        <w:autoSpaceDE w:val="0"/>
+                        <w:autoSpaceDN w:val="0"/>
+                        <w:adjustRightInd w:val="0"/>
+                        <w:spacing w:after="0" w:line="240" w:lineRule="auto"/>
+                        <w:rPr>
+                          <w:rFonts w:ascii="Courier New" w:hAnsi="Courier New" w:cs="Courier New"/>
+                          <w:sz w:val="20"/>
+                          <w:szCs w:val="20"/>
+                        </w:rPr>
+                      </w:pPr>
+                      <w:r>
+                        <w:rPr>
+                          <w:rFonts w:ascii="Courier New" w:hAnsi="Courier New" w:cs="Courier New"/>
+                          <w:color w:val="000000"/>
+                          <w:sz w:val="20"/>
+                          <w:szCs w:val="20"/>
+                        </w:rPr>
+                        <w:t xml:space="preserve">        [</w:t>
+                      </w:r>
+                      <w:proofErr w:type="spellStart"/>
+                      <w:r>
+                        <w:rPr>
+                          <w:rFonts w:ascii="Courier New" w:hAnsi="Courier New" w:cs="Courier New"/>
+                          <w:color w:val="000000"/>
+                          <w:sz w:val="20"/>
+                          <w:szCs w:val="20"/>
+                        </w:rPr>
+                        <w:t>wn</w:t>
+                      </w:r>
+                      <w:proofErr w:type="spellEnd"/>
+                      <w:r>
+                        <w:rPr>
+                          <w:rFonts w:ascii="Courier New" w:hAnsi="Courier New" w:cs="Courier New"/>
+                          <w:color w:val="000000"/>
+                          <w:sz w:val="20"/>
+                          <w:szCs w:val="20"/>
+                        </w:rPr>
+                        <w:t>, zeta] = damp(sys);</w:t>
+                      </w:r>
+                    </w:p>
+                    <w:p>
+                      <w:pPr>
+                        <w:autoSpaceDE w:val="0"/>
+                        <w:autoSpaceDN w:val="0"/>
+                        <w:adjustRightInd w:val="0"/>
+                        <w:spacing w:after="0" w:line="240" w:lineRule="auto"/>
+                        <w:rPr>
+                          <w:rFonts w:ascii="Courier New" w:hAnsi="Courier New" w:cs="Courier New"/>
+                          <w:sz w:val="20"/>
+                          <w:szCs w:val="20"/>
+                        </w:rPr>
+                      </w:pPr>
+                      <w:r>
+                        <w:rPr>
+                          <w:rFonts w:ascii="Courier New" w:hAnsi="Courier New" w:cs="Courier New"/>
+                          <w:color w:val="000000"/>
+                          <w:sz w:val="20"/>
+                          <w:szCs w:val="20"/>
+                        </w:rPr>
+                        <w:t xml:space="preserve">        </w:t>
+                      </w:r>
+                      <w:proofErr w:type="spellStart"/>
+                      <w:proofErr w:type="gramStart"/>
+                      <w:r>
+                        <w:rPr>
+                          <w:rFonts w:ascii="Courier New" w:hAnsi="Courier New" w:cs="Courier New"/>
+                          <w:color w:val="000000"/>
+                          <w:sz w:val="20"/>
+                          <w:szCs w:val="20"/>
+                        </w:rPr>
+                        <w:t>fprintf</w:t>
+                      </w:r>
+                      <w:proofErr w:type="spellEnd"/>
+                      <w:r>
+                        <w:rPr>
+                          <w:rFonts w:ascii="Courier New" w:hAnsi="Courier New" w:cs="Courier New"/>
+                          <w:color w:val="000000"/>
+                          <w:sz w:val="20"/>
+                          <w:szCs w:val="20"/>
+                        </w:rPr>
+                        <w:t>(</w:t>
+                      </w:r>
+                      <w:proofErr w:type="gramEnd"/>
+                      <w:r>
+                        <w:rPr>
+                          <w:rFonts w:ascii="Courier New" w:hAnsi="Courier New" w:cs="Courier New"/>
+                          <w:color w:val="AA04F9"/>
+                          <w:sz w:val="20"/>
+                          <w:szCs w:val="20"/>
+                        </w:rPr>
+                        <w:t>'Damping ratio (?): %.3f\n'</w:t>
+                      </w:r>
+                      <w:r>
+                        <w:rPr>
+                          <w:rFonts w:ascii="Courier New" w:hAnsi="Courier New" w:cs="Courier New"/>
+                          <w:color w:val="000000"/>
+                          <w:sz w:val="20"/>
+                          <w:szCs w:val="20"/>
+                        </w:rPr>
+                        <w:t>, zeta(1));</w:t>
+                      </w:r>
+                    </w:p>
+                    <w:p>
+                      <w:pPr>
+                        <w:autoSpaceDE w:val="0"/>
+                        <w:autoSpaceDN w:val="0"/>
+                        <w:adjustRightInd w:val="0"/>
+                        <w:spacing w:after="0" w:line="240" w:lineRule="auto"/>
+                        <w:rPr>
+                          <w:rFonts w:ascii="Courier New" w:hAnsi="Courier New" w:cs="Courier New"/>
+                          <w:sz w:val="20"/>
+                          <w:szCs w:val="20"/>
+                        </w:rPr>
+                      </w:pPr>
+                      <w:r>
+                        <w:rPr>
+                          <w:rFonts w:ascii="Courier New" w:hAnsi="Courier New" w:cs="Courier New"/>
+                          <w:color w:val="000000"/>
+                          <w:sz w:val="20"/>
+                          <w:szCs w:val="20"/>
+                        </w:rPr>
+                        <w:t xml:space="preserve">        </w:t>
+                      </w:r>
+                      <w:proofErr w:type="spellStart"/>
+                      <w:proofErr w:type="gramStart"/>
+                      <w:r>
+                        <w:rPr>
+                          <w:rFonts w:ascii="Courier New" w:hAnsi="Courier New" w:cs="Courier New"/>
+                          <w:color w:val="000000"/>
+                          <w:sz w:val="20"/>
+                          <w:szCs w:val="20"/>
+                        </w:rPr>
+                        <w:t>fprintf</w:t>
+                      </w:r>
+                      <w:proofErr w:type="spellEnd"/>
+                      <w:r>
+                        <w:rPr>
+                          <w:rFonts w:ascii="Courier New" w:hAnsi="Courier New" w:cs="Courier New"/>
+                          <w:color w:val="000000"/>
+                          <w:sz w:val="20"/>
+                          <w:szCs w:val="20"/>
+                        </w:rPr>
+                        <w:t>(</w:t>
+                      </w:r>
+                      <w:proofErr w:type="gramEnd"/>
+                      <w:r>
+                        <w:rPr>
+                          <w:rFonts w:ascii="Courier New" w:hAnsi="Courier New" w:cs="Courier New"/>
+                          <w:color w:val="AA04F9"/>
+                          <w:sz w:val="20"/>
+                          <w:szCs w:val="20"/>
+                        </w:rPr>
+                        <w:t>'Natural frequency (?n): %.3f rad/s\n'</w:t>
+                      </w:r>
+                      <w:r>
+                        <w:rPr>
+                          <w:rFonts w:ascii="Courier New" w:hAnsi="Courier New" w:cs="Courier New"/>
+                          <w:color w:val="000000"/>
+                          <w:sz w:val="20"/>
+                          <w:szCs w:val="20"/>
+                        </w:rPr>
+                        <w:t xml:space="preserve">, </w:t>
+                      </w:r>
+                      <w:proofErr w:type="spellStart"/>
+                      <w:r>
+                        <w:rPr>
+                          <w:rFonts w:ascii="Courier New" w:hAnsi="Courier New" w:cs="Courier New"/>
+                          <w:color w:val="000000"/>
+                          <w:sz w:val="20"/>
+                          <w:szCs w:val="20"/>
+                        </w:rPr>
+                        <w:t>wn</w:t>
+                      </w:r>
+                      <w:proofErr w:type="spellEnd"/>
+                      <w:r>
+                        <w:rPr>
+                          <w:rFonts w:ascii="Courier New" w:hAnsi="Courier New" w:cs="Courier New"/>
+                          <w:color w:val="000000"/>
+                          <w:sz w:val="20"/>
+                          <w:szCs w:val="20"/>
+                        </w:rPr>
+                        <w:t>(1));</w:t>
+                      </w:r>
+                    </w:p>
+                    <w:p>
+                      <w:pPr>
+                        <w:autoSpaceDE w:val="0"/>
+                        <w:autoSpaceDN w:val="0"/>
+                        <w:adjustRightInd w:val="0"/>
+                        <w:spacing w:after="0" w:line="240" w:lineRule="auto"/>
+                        <w:rPr>
+                          <w:rFonts w:ascii="Courier New" w:hAnsi="Courier New" w:cs="Courier New"/>
+                          <w:sz w:val="20"/>
+                          <w:szCs w:val="20"/>
+                        </w:rPr>
+                      </w:pPr>
+                      <w:r>
+                        <w:rPr>
+                          <w:rFonts w:ascii="Courier New" w:hAnsi="Courier New" w:cs="Courier New"/>
+                          <w:color w:val="000000"/>
+                          <w:sz w:val="20"/>
+                          <w:szCs w:val="20"/>
+                        </w:rPr>
+                        <w:t xml:space="preserve">    </w:t>
+                      </w:r>
+                      <w:r>
+                        <w:rPr>
+                          <w:rFonts w:ascii="Courier New" w:hAnsi="Courier New" w:cs="Courier New"/>
+                          <w:color w:val="0E00FF"/>
+                          <w:sz w:val="20"/>
+                          <w:szCs w:val="20"/>
+                        </w:rPr>
+                        <w:t>end</w:t>
+                      </w:r>
+                    </w:p>
+                    <w:p>
+                      <w:pPr>
+                        <w:autoSpaceDE w:val="0"/>
+                        <w:autoSpaceDN w:val="0"/>
+                        <w:adjustRightInd w:val="0"/>
+                        <w:spacing w:after="0" w:line="240" w:lineRule="auto"/>
+                        <w:rPr>
+                          <w:rFonts w:ascii="Courier New" w:hAnsi="Courier New" w:cs="Courier New"/>
+                          <w:sz w:val="20"/>
+                          <w:szCs w:val="20"/>
+                        </w:rPr>
+                      </w:pPr>
+                      <w:r>
+                        <w:rPr>
+                          <w:rFonts w:ascii="Courier New" w:hAnsi="Courier New" w:cs="Courier New"/>
+                          <w:color w:val="0E00FF"/>
+                          <w:sz w:val="20"/>
+                          <w:szCs w:val="20"/>
+                        </w:rPr>
+                        <w:t xml:space="preserve"> </w:t>
+                      </w:r>
+                    </w:p>
+                    <w:p>
+                      <w:pPr>
+                        <w:autoSpaceDE w:val="0"/>
+                        <w:autoSpaceDN w:val="0"/>
+                        <w:adjustRightInd w:val="0"/>
+                        <w:spacing w:after="0" w:line="240" w:lineRule="auto"/>
+                        <w:rPr>
+                          <w:rFonts w:ascii="Courier New" w:hAnsi="Courier New" w:cs="Courier New"/>
+                          <w:sz w:val="20"/>
+                          <w:szCs w:val="20"/>
+                        </w:rPr>
+                      </w:pPr>
+                      <w:r>
+                        <w:rPr>
+                          <w:rFonts w:ascii="Courier New" w:hAnsi="Courier New" w:cs="Courier New"/>
+                          <w:color w:val="0E00FF"/>
+                          <w:sz w:val="20"/>
+                          <w:szCs w:val="20"/>
+                        </w:rPr>
+                        <w:t>end</w:t>
+                      </w:r>
+                    </w:p>
+                  </w:txbxContent>
+                </v:textbox>
+                <w10:wrap type="square"/>
+              </v:shape>
+            </w:pict>
+          </mc:Fallback>
+        </mc:AlternateContent>
+      </w:r>
+      <w:r>
+        <w:t>Code:</w:t>
+      </w:r>
+    </w:p>
+    <w:p/>
+    <w:p>
+      <w:r>
+        <w:rPr>
+          <w:noProof/>
+        </w:rPr>
+        <w:drawing>
+          <wp:anchor distT="0" distB="0" distL="114300" distR="114300" simplePos="0" relativeHeight="251676672" behindDoc="0" locked="0" layoutInCell="1" allowOverlap="1" wp14:anchorId="0B98D249" wp14:editId="27934DF4">
+            <wp:simplePos x="0" y="0"/>
+            <wp:positionH relativeFrom="column">
+              <wp:posOffset>285750</wp:posOffset>
+            </wp:positionH>
+            <wp:positionV relativeFrom="paragraph">
+              <wp:posOffset>228600</wp:posOffset>
+            </wp:positionV>
+            <wp:extent cx="5295900" cy="2927350"/>
+            <wp:effectExtent l="19050" t="19050" r="19050" b="25400"/>
+            <wp:wrapThrough wrapText="bothSides">
+              <wp:wrapPolygon edited="0">
+                <wp:start x="-78" y="-141"/>
+                <wp:lineTo x="-78" y="21647"/>
+                <wp:lineTo x="21600" y="21647"/>
+                <wp:lineTo x="21600" y="-141"/>
+                <wp:lineTo x="-78" y="-141"/>
+              </wp:wrapPolygon>
+            </wp:wrapThrough>
+            <wp:docPr id="18" name="Picture 18"/>
+            <wp:cNvGraphicFramePr>
+              <a:graphicFrameLocks xmlns:a="http://schemas.openxmlformats.org/drawingml/2006/main" noChangeAspect="1"/>
+            </wp:cNvGraphicFramePr>
+            <a:graphic xmlns:a="http://schemas.openxmlformats.org/drawingml/2006/main">
+              <a:graphicData uri="http://schemas.openxmlformats.org/drawingml/2006/picture">
+                <pic:pic xmlns:pic="http://schemas.openxmlformats.org/drawingml/2006/picture">
+                  <pic:nvPicPr>
+                    <pic:cNvPr id="18" name="Q5_pole.png"/>
+                    <pic:cNvPicPr/>
+                  </pic:nvPicPr>
+                  <pic:blipFill rotWithShape="1">
+                    <a:blip r:embed="rId11" cstate="print">
+                      <a:extLst>
+                        <a:ext uri="{28A0092B-C50C-407E-A947-70E740481C1C}">
+                          <a14:useLocalDpi xmlns:a14="http://schemas.microsoft.com/office/drawing/2010/main" val="0"/>
+                        </a:ext>
+                      </a:extLst>
+                    </a:blip>
+                    <a:srcRect l="2992" t="2080" r="7906" b="2018"/>
+                    <a:stretch/>
+                  </pic:blipFill>
+                  <pic:spPr bwMode="auto">
+                    <a:xfrm>
+                      <a:off x="0" y="0"/>
+                      <a:ext cx="5295900" cy="2927350"/>
+                    </a:xfrm>
+                    <a:prstGeom prst="rect">
+                      <a:avLst/>
+                    </a:prstGeom>
+                    <a:ln w="9525" cap="flat" cmpd="sng" algn="ctr">
+                      <a:solidFill>
+                        <a:sysClr val="windowText" lastClr="000000"/>
+                      </a:solidFill>
+                      <a:prstDash val="solid"/>
+                      <a:round/>
+                      <a:headEnd type="none" w="med" len="med"/>
+                      <a:tailEnd type="none" w="med" len="med"/>
+                    </a:ln>
+                    <a:extLst>
+                      <a:ext uri="{53640926-AAD7-44D8-BBD7-CCE9431645EC}">
+                        <a14:shadowObscured xmlns:a14="http://schemas.microsoft.com/office/drawing/2010/main"/>
+                      </a:ext>
+                    </a:extLst>
+                  </pic:spPr>
+                </pic:pic>
+              </a:graphicData>
+            </a:graphic>
+            <wp14:sizeRelH relativeFrom="margin">
+              <wp14:pctWidth>0</wp14:pctWidth>
+            </wp14:sizeRelH>
+            <wp14:sizeRelV relativeFrom="margin">
+              <wp14:pctHeight>0</wp14:pctHeight>
+            </wp14:sizeRelV>
+          </wp:anchor>
+        </w:drawing>
+      </w:r>
+      <w:r>
+        <w:t>Output:</w:t>
+      </w:r>
+    </w:p>
+    <w:p/>
+    <w:p/>
+    <w:p/>
+    <w:p/>
+    <w:p/>
+    <w:p/>
+    <w:p/>
+    <w:p/>
+    <w:p/>
+    <w:p>
+      <w:r>
+        <w:br w:type="page"/>
+      </w:r>
+    </w:p>
+    <w:p>
+      <w:r>
+        <w:rPr>
+          <w:noProof/>
+        </w:rPr>
+        <w:lastRenderedPageBreak/>
+        <mc:AlternateContent>
+          <mc:Choice Requires="wps">
+            <w:drawing>
+              <wp:anchor distT="45720" distB="45720" distL="114300" distR="114300" simplePos="0" relativeHeight="251678720" behindDoc="0" locked="0" layoutInCell="1" allowOverlap="1" wp14:anchorId="10ADEB0D" wp14:editId="4B149557">
+                <wp:simplePos x="0" y="0"/>
+                <wp:positionH relativeFrom="column">
+                  <wp:posOffset>850900</wp:posOffset>
+                </wp:positionH>
+                <wp:positionV relativeFrom="paragraph">
+                  <wp:posOffset>152400</wp:posOffset>
+                </wp:positionV>
+                <wp:extent cx="3549650" cy="1404620"/>
+                <wp:effectExtent l="0" t="0" r="12700" b="22225"/>
+                <wp:wrapSquare wrapText="bothSides"/>
+                <wp:docPr id="19" name="Text Box 2"/>
+                <wp:cNvGraphicFramePr>
+                  <a:graphicFrameLocks xmlns:a="http://schemas.openxmlformats.org/drawingml/2006/main"/>
+                </wp:cNvGraphicFramePr>
+                <a:graphic xmlns:a="http://schemas.openxmlformats.org/drawingml/2006/main">
+                  <a:graphicData uri="http://schemas.microsoft.com/office/word/2010/wordprocessingShape">
+                    <wps:wsp>
+                      <wps:cNvSpPr txBox="1">
+                        <a:spLocks noChangeArrowheads="1"/>
+                      </wps:cNvSpPr>
+                      <wps:spPr bwMode="auto">
+                        <a:xfrm>
+                          <a:off x="0" y="0"/>
+                          <a:ext cx="3549650" cy="1404620"/>
+                        </a:xfrm>
+                        <a:prstGeom prst="rect">
+                          <a:avLst/>
+                        </a:prstGeom>
+                        <a:solidFill>
+                          <a:srgbClr val="FFFFFF"/>
+                        </a:solidFill>
+                        <a:ln w="9525">
+                          <a:solidFill>
+                            <a:srgbClr val="000000"/>
+                          </a:solidFill>
+                          <a:miter lim="800000"/>
+                          <a:headEnd/>
+                          <a:tailEnd/>
+                        </a:ln>
+                      </wps:spPr>
+                      <wps:txbx>
+                        <w:txbxContent>
+                          <w:p>
+                            <w:r>
+                              <w:t xml:space="preserve">Poles of </w:t>
+                            </w:r>
+                            <w:proofErr w:type="spellStart"/>
+                            <w:r>
+                              <w:t>T_feedback</w:t>
+                            </w:r>
+                            <w:proofErr w:type="spellEnd"/>
+                            <w:r>
+                              <w:t>:</w:t>
+                            </w:r>
+                          </w:p>
+                          <w:p>
+                            <w:r>
+                              <w:t xml:space="preserve">  -0.5000 + 0.8660i</w:t>
+                            </w:r>
+                          </w:p>
+                          <w:p>
+                            <w:r>
+                              <w:t xml:space="preserve">  -0.5000 - 0.8660i</w:t>
+                            </w:r>
+                          </w:p>
+                          <w:p/>
+                          <w:p>
+                            <w:r>
+                              <w:t>Damping ratio (ζ): 0.500</w:t>
+                            </w:r>
+                          </w:p>
+                          <w:p>
+                            <w:r>
+                              <w:t>Natural frequency (</w:t>
+                            </w:r>
+                            <w:proofErr w:type="spellStart"/>
+                            <w:r>
+                              <w:t>ωn</w:t>
+                            </w:r>
+                            <w:proofErr w:type="spellEnd"/>
+                            <w:r>
+                              <w:t>): 1.000 rad/s</w:t>
+                            </w:r>
+                          </w:p>
+                        </w:txbxContent>
+                      </wps:txbx>
+                      <wps:bodyPr rot="0" vert="horz" wrap="square" lIns="91440" tIns="45720" rIns="91440" bIns="45720" anchor="t" anchorCtr="0">
+                        <a:spAutoFit/>
+                      </wps:bodyPr>
+                    </wps:wsp>
+                  </a:graphicData>
+                </a:graphic>
+                <wp14:sizeRelH relativeFrom="margin">
+                  <wp14:pctWidth>0</wp14:pctWidth>
+                </wp14:sizeRelH>
+                <wp14:sizeRelV relativeFrom="margin">
+                  <wp14:pctHeight>20000</wp14:pctHeight>
+                </wp14:sizeRelV>
+              </wp:anchor>
+            </w:drawing>
+          </mc:Choice>
+          <mc:Fallback>
+            <w:pict>
+              <v:shape w14:anchorId="10ADEB0D" id="_x0000_s1032" type="#_x0000_t202" style="position:absolute;margin-left:67pt;margin-top:12pt;width:279.5pt;height:110.6pt;z-index:251678720;visibility:visible;mso-wrap-style:square;mso-width-percent:0;mso-height-percent:200;mso-wrap-distance-left:9pt;mso-wrap-distance-top:3.6pt;mso-wrap-distance-right:9pt;mso-wrap-distance-bottom:3.6pt;mso-position-horizontal:absolute;mso-position-horizontal-relative:text;mso-position-vertical:absolute;mso-position-vertical-relative:text;mso-width-percent:0;mso-height-percent:200;mso-width-relative:margin;mso-height-relative:margin;v-text-anchor:top" o:gfxdata="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">
+                <v:textbox style="mso-fit-shape-to-text:t">
+                  <w:txbxContent>
+                    <w:p>
+                      <w:r>
+                        <w:t xml:space="preserve">Poles of </w:t>
+                      </w:r>
+                      <w:proofErr w:type="spellStart"/>
+                      <w:r>
+                        <w:t>T_feedback</w:t>
+                      </w:r>
+                      <w:proofErr w:type="spellEnd"/>
+                      <w:r>
+                        <w:t>:</w:t>
+                      </w:r>
+                    </w:p>
+                    <w:p>
+                      <w:r>
+                        <w:t xml:space="preserve">  -0.5000 + 0.8660i</w:t>
+                      </w:r>
+                    </w:p>
+                    <w:p>
+                      <w:r>
+                        <w:t xml:space="preserve">  -0.5000 - 0.8660i</w:t>
+                      </w:r>
+                    </w:p>
+                    <w:p/>
+                    <w:p>
+                      <w:r>
+                        <w:t>Damping ratio (ζ): 0.500</w:t>
+                      </w:r>
+                    </w:p>
+                    <w:p>
+                      <w:r>
+                        <w:t>Natural frequency (</w:t>
+                      </w:r>
+                      <w:proofErr w:type="spellStart"/>
+                      <w:r>
+                        <w:t>ωn</w:t>
+                      </w:r>
+                      <w:proofErr w:type="spellEnd"/>
+                      <w:r>
+                        <w:t>): 1.000 rad/s</w:t>
+                      </w:r>
+                    </w:p>
+                  </w:txbxContent>
+                </v:textbox>
+                <w10:wrap type="square"/>
+              </v:shape>
+            </w:pict>
+          </mc:Fallback>
+        </mc:AlternateContent>
+      </w:r>
+    </w:p>
+    <w:p/>
+    <w:p/>
+    <w:p/>
+    <w:p/>
+    <w:p/>
+    <w:p/>
+    <w:p/>
+    <w:p/>
+    <w:p>
+      <w:r>
+        <w:t>Q6,Q7 is</w:t>
       </w:r>
       <w:bookmarkStart w:id="0" w:name="_GoBack"/>
       <w:bookmarkEnd w:id="0"/>
+      <w:r>
+        <w:t xml:space="preserve"> done</w:t>
+      </w:r>
     </w:p>
+    <w:p/>
     <w:sectPr>
       <w:pgSz w:w="12240" w:h="15840"/>
       <w:pgMar w:top="1440" w:right="1440" w:bottom="1440" w:left="1440" w:header="720" w:footer="720" w:gutter="0"/>

</xml_diff>